<commit_message>
Fix SOLID Principles report
</commit_message>
<xml_diff>
--- a/SOLID Principles Evaluation Report.docx
+++ b/SOLID Principles Evaluation Report.docx
@@ -153,7 +153,7 @@
           <w:kern w:val="0"/>
         </w:rPr>
         <w:pict w14:anchorId="7856E2CB">
-          <v:rect id="_x0000_i1031" alt="" style="width:468pt;height:.05pt;mso-width-percent:0;mso-height-percent:0;mso-width-percent:0;mso-height-percent:0" o:hralign="center" o:hrstd="t" o:hr="t" fillcolor="#a0a0a0" stroked="f"/>
+          <v:rect id="_x0000_i1030" alt="" style="width:468pt;height:.05pt;mso-width-percent:0;mso-height-percent:0;mso-width-percent:0;mso-height-percent:0" o:hralign="center" o:hrstd="t" o:hr="t" fillcolor="#a0a0a0" stroked="f"/>
         </w:pict>
       </w:r>
     </w:p>
@@ -1355,7 +1355,7 @@
         </w:rPr>
         <w:lastRenderedPageBreak/>
         <w:pict w14:anchorId="38478F64">
-          <v:rect id="_x0000_i1030" alt="" style="width:468pt;height:.05pt;mso-width-percent:0;mso-height-percent:0;mso-width-percent:0;mso-height-percent:0" o:hralign="center" o:hrstd="t" o:hr="t" fillcolor="#a0a0a0" stroked="f"/>
+          <v:rect id="_x0000_i1029" alt="" style="width:468pt;height:.05pt;mso-width-percent:0;mso-height-percent:0;mso-width-percent:0;mso-height-percent:0" o:hralign="center" o:hrstd="t" o:hr="t" fillcolor="#a0a0a0" stroked="f"/>
         </w:pict>
       </w:r>
     </w:p>
@@ -2701,7 +2701,7 @@
         </w:rPr>
         <w:lastRenderedPageBreak/>
         <w:pict w14:anchorId="2C54BCBB">
-          <v:rect id="_x0000_i1029" alt="" style="width:468pt;height:.05pt;mso-width-percent:0;mso-height-percent:0;mso-width-percent:0;mso-height-percent:0" o:hralign="center" o:hrstd="t" o:hr="t" fillcolor="#a0a0a0" stroked="f"/>
+          <v:rect id="_x0000_i1028" alt="" style="width:468pt;height:.05pt;mso-width-percent:0;mso-height-percent:0;mso-width-percent:0;mso-height-percent:0" o:hralign="center" o:hrstd="t" o:hr="t" fillcolor="#a0a0a0" stroked="f"/>
         </w:pict>
       </w:r>
     </w:p>
@@ -3386,7 +3386,7 @@
         </w:rPr>
         <w:lastRenderedPageBreak/>
         <w:pict w14:anchorId="49D91DC3">
-          <v:rect id="_x0000_i1028" alt="" style="width:468pt;height:.05pt;mso-width-percent:0;mso-height-percent:0;mso-width-percent:0;mso-height-percent:0" o:hralign="center" o:hrstd="t" o:hr="t" fillcolor="#a0a0a0" stroked="f"/>
+          <v:rect id="_x0000_i1027" alt="" style="width:468pt;height:.05pt;mso-width-percent:0;mso-height-percent:0;mso-width-percent:0;mso-height-percent:0" o:hralign="center" o:hrstd="t" o:hr="t" fillcolor="#a0a0a0" stroked="f"/>
         </w:pict>
       </w:r>
     </w:p>
@@ -3439,10 +3439,20 @@
       <w:r>
         <w:rPr>
           <w:rFonts w:ascii="Times New Roman" w:eastAsia="Times New Roman" w:hAnsi="Times New Roman" w:cs="Times New Roman"/>
-          <w:kern w:val="0"/>
-          <w14:ligatures w14:val="none"/>
-        </w:rPr>
-        <w:t>: No client should be forced to depend on methods it does not use.</w:t>
+          <w:b/>
+          <w:bCs/>
+          <w:kern w:val="0"/>
+          <w14:ligatures w14:val="none"/>
+        </w:rPr>
+        <w:t xml:space="preserve">: </w:t>
+      </w:r>
+      <w:r>
+        <w:rPr>
+          <w:rFonts w:ascii="Times New Roman" w:eastAsia="Times New Roman" w:hAnsi="Times New Roman" w:cs="Times New Roman"/>
+          <w:kern w:val="0"/>
+          <w14:ligatures w14:val="none"/>
+        </w:rPr>
+        <w:t>Clients should not be forced to depend on interfaces they do not use; many client-specific interfaces are better than one general-purpose interface.</w:t>
       </w:r>
     </w:p>
     <w:p>
@@ -3508,6 +3518,7 @@
         <w:rPr>
           <w:rFonts w:ascii="Segoe UI Symbol" w:eastAsia="Times New Roman" w:hAnsi="Segoe UI Symbol" w:cs="Segoe UI Symbol"/>
           <w:kern w:val="0"/>
+          <w:highlight w:val="red"/>
           <w14:ligatures w14:val="none"/>
         </w:rPr>
         <w:t>☐</w:t>
@@ -3516,6 +3527,7 @@
         <w:rPr>
           <w:rFonts w:ascii="Times New Roman" w:eastAsia="Times New Roman" w:hAnsi="Times New Roman" w:cs="Times New Roman"/>
           <w:kern w:val="0"/>
+          <w:highlight w:val="red"/>
           <w14:ligatures w14:val="none"/>
         </w:rPr>
         <w:t xml:space="preserve"> Partially</w:t>
@@ -3558,31 +3570,97 @@
         <w:spacing w:before="100" w:beforeAutospacing="1" w:after="100" w:afterAutospacing="1" w:line="360" w:lineRule="auto"/>
         <w:rPr>
           <w:rFonts w:ascii="Times New Roman" w:eastAsia="Times New Roman" w:hAnsi="Times New Roman" w:cs="Times New Roman"/>
-          <w:kern w:val="0"/>
-          <w14:ligatures w14:val="none"/>
-        </w:rPr>
-      </w:pPr>
-      <w:r>
-        <w:rPr>
-          <w:rFonts w:ascii="Times New Roman" w:eastAsia="Times New Roman" w:hAnsi="Times New Roman" w:cs="Times New Roman"/>
-          <w:b/>
-          <w:bCs/>
-          <w:kern w:val="0"/>
-          <w14:ligatures w14:val="none"/>
-        </w:rPr>
-        <w:t>Explanation</w:t>
-      </w:r>
-      <w:r>
-        <w:rPr>
-          <w:rFonts w:ascii="Times New Roman" w:eastAsia="Times New Roman" w:hAnsi="Times New Roman" w:cs="Times New Roman"/>
-          <w:kern w:val="0"/>
-          <w14:ligatures w14:val="none"/>
-        </w:rPr>
-        <w:t>:</w:t>
-      </w:r>
-    </w:p>
-    <w:p>
-      <w:pPr>
+          <w:b/>
+          <w:bCs/>
+          <w:kern w:val="0"/>
+          <w14:ligatures w14:val="none"/>
+        </w:rPr>
+      </w:pPr>
+      <w:r>
+        <w:rPr>
+          <w:rFonts w:ascii="Times New Roman" w:eastAsia="Times New Roman" w:hAnsi="Times New Roman" w:cs="Times New Roman"/>
+          <w:b/>
+          <w:bCs/>
+          <w:kern w:val="0"/>
+          <w14:ligatures w14:val="none"/>
+        </w:rPr>
+        <w:t>Good Implementation(s):</w:t>
+      </w:r>
+    </w:p>
+    <w:p>
+      <w:pPr>
+        <w:pStyle w:val="ListParagraph"/>
+        <w:numPr>
+          <w:ilvl w:val="0"/>
+          <w:numId w:val="9"/>
+        </w:numPr>
+        <w:rPr>
+          <w:rFonts w:ascii="Times New Roman" w:eastAsia="Times New Roman" w:hAnsi="Times New Roman" w:cs="Times New Roman"/>
+          <w:i/>
+          <w:iCs/>
+          <w:kern w:val="0"/>
+          <w:lang w:val="tr-TR"/>
+          <w14:ligatures w14:val="none"/>
+        </w:rPr>
+      </w:pPr>
+      <w:r>
+        <w:rPr>
+          <w:rFonts w:ascii="Times New Roman" w:eastAsia="Times New Roman" w:hAnsi="Times New Roman" w:cs="Times New Roman"/>
+          <w:i/>
+          <w:iCs/>
+          <w:kern w:val="0"/>
+          <w:u w:val="single"/>
+          <w14:ligatures w14:val="none"/>
+        </w:rPr>
+        <w:t>Class Name(s):</w:t>
+      </w:r>
+      <w:r>
+        <w:rPr>
+          <w:rFonts w:ascii="Times New Roman" w:eastAsia="Times New Roman" w:hAnsi="Times New Roman" w:cs="Times New Roman"/>
+          <w:i/>
+          <w:iCs/>
+          <w:kern w:val="0"/>
+          <w14:ligatures w14:val="none"/>
+        </w:rPr>
+        <w:t xml:space="preserve"> JpaRepository usage (EventRepository)</w:t>
+      </w:r>
+      <w:r>
+        <w:rPr>
+          <w:rFonts w:ascii="Times New Roman" w:eastAsia="Times New Roman" w:hAnsi="Times New Roman" w:cs="Times New Roman"/>
+          <w:kern w:val="0"/>
+          <w14:ligatures w14:val="none"/>
+        </w:rPr>
+        <w:br/>
+      </w:r>
+      <w:r>
+        <w:rPr>
+          <w:rFonts w:ascii="Times New Roman" w:eastAsia="Times New Roman" w:hAnsi="Times New Roman" w:cs="Times New Roman"/>
+          <w:i/>
+          <w:iCs/>
+          <w:kern w:val="0"/>
+          <w:u w:val="single"/>
+          <w14:ligatures w14:val="none"/>
+        </w:rPr>
+        <w:t>Explanation:</w:t>
+      </w:r>
+      <w:r>
+        <w:rPr>
+          <w:rFonts w:ascii="Times New Roman" w:eastAsia="Times New Roman" w:hAnsi="Times New Roman" w:cs="Times New Roman"/>
+          <w:i/>
+          <w:iCs/>
+          <w:kern w:val="0"/>
+          <w14:ligatures w14:val="none"/>
+        </w:rPr>
+        <w:t xml:space="preserve"> JpaRepository already splits read-only and write operations through smaller interfaces (CrudRepository, PagingAndSortingRepository).</w:t>
+      </w:r>
+    </w:p>
+    <w:p>
+      <w:pPr>
+        <w:pStyle w:val="ListParagraph"/>
+        <w:numPr>
+          <w:ilvl w:val="0"/>
+          <w:numId w:val="9"/>
+        </w:numPr>
         <w:spacing w:beforeAutospacing="1" w:after="100" w:afterAutospacing="1" w:line="360" w:lineRule="auto"/>
         <w:rPr>
           <w:rFonts w:ascii="Times New Roman" w:eastAsia="Times New Roman" w:hAnsi="Times New Roman" w:cs="Times New Roman"/>
@@ -3596,9 +3674,49 @@
           <w:i/>
           <w:iCs/>
           <w:kern w:val="0"/>
-          <w14:ligatures w14:val="none"/>
-        </w:rPr>
-        <w:t>Are my interfaces small and focused? Are there any interfaces that contain unused methods?</w:t>
+          <w:u w:val="single"/>
+          <w14:ligatures w14:val="none"/>
+        </w:rPr>
+        <w:t>Class Name(s):</w:t>
+      </w:r>
+      <w:r>
+        <w:rPr>
+          <w:rFonts w:ascii="Times New Roman" w:eastAsia="Times New Roman" w:hAnsi="Times New Roman" w:cs="Times New Roman"/>
+          <w:i/>
+          <w:iCs/>
+          <w:kern w:val="0"/>
+          <w14:ligatures w14:val="none"/>
+        </w:rPr>
+        <w:t xml:space="preserve"> OddsGeneratorService</w:t>
+      </w:r>
+      <w:r>
+        <w:rPr>
+          <w:rFonts w:ascii="Times New Roman" w:eastAsia="Times New Roman" w:hAnsi="Times New Roman" w:cs="Times New Roman"/>
+          <w:kern w:val="0"/>
+          <w14:ligatures w14:val="none"/>
+        </w:rPr>
+        <w:br/>
+      </w:r>
+      <w:r>
+        <w:rPr>
+          <w:rFonts w:ascii="Times New Roman" w:eastAsia="Times New Roman" w:hAnsi="Times New Roman" w:cs="Times New Roman"/>
+          <w:i/>
+          <w:iCs/>
+          <w:kern w:val="0"/>
+          <w:u w:val="single"/>
+          <w14:ligatures w14:val="none"/>
+        </w:rPr>
+        <w:t>Explanation:</w:t>
+      </w:r>
+      <w:r>
+        <w:rPr>
+          <w:rFonts w:ascii="Times New Roman" w:eastAsia="Times New Roman" w:hAnsi="Times New Roman" w:cs="Times New Roman"/>
+          <w:i/>
+          <w:iCs/>
+          <w:kern w:val="0"/>
+          <w14:ligatures w14:val="none"/>
+        </w:rPr>
+        <w:t xml:space="preserve"> Exposes a single, well-focused method generateValidOdds()</w:t>
       </w:r>
     </w:p>
     <w:p>
@@ -3606,47 +3724,55 @@
         <w:spacing w:before="100" w:beforeAutospacing="1" w:after="100" w:afterAutospacing="1" w:line="360" w:lineRule="auto"/>
         <w:rPr>
           <w:rFonts w:ascii="Times New Roman" w:eastAsia="Times New Roman" w:hAnsi="Times New Roman" w:cs="Times New Roman"/>
-          <w:kern w:val="0"/>
-          <w14:ligatures w14:val="none"/>
-        </w:rPr>
-      </w:pPr>
-      <w:r>
-        <w:rPr>
-          <w:rFonts w:ascii="Times New Roman" w:eastAsia="Times New Roman" w:hAnsi="Times New Roman" w:cs="Times New Roman"/>
-          <w:b/>
-          <w:bCs/>
-          <w:kern w:val="0"/>
-          <w14:ligatures w14:val="none"/>
-        </w:rPr>
-        <w:t>Examples from the Project</w:t>
-      </w:r>
-      <w:r>
-        <w:rPr>
-          <w:rFonts w:ascii="Times New Roman" w:eastAsia="Times New Roman" w:hAnsi="Times New Roman" w:cs="Times New Roman"/>
-          <w:kern w:val="0"/>
-          <w14:ligatures w14:val="none"/>
-        </w:rPr>
-        <w:t>:</w:t>
-      </w:r>
-    </w:p>
-    <w:p>
-      <w:pPr>
-        <w:spacing w:beforeAutospacing="1" w:after="100" w:afterAutospacing="1" w:line="360" w:lineRule="auto"/>
-        <w:rPr>
-          <w:rFonts w:ascii="Times New Roman" w:eastAsia="Times New Roman" w:hAnsi="Times New Roman" w:cs="Times New Roman"/>
-          <w:kern w:val="0"/>
-          <w14:ligatures w14:val="none"/>
-        </w:rPr>
-      </w:pPr>
-      <w:r>
-        <w:rPr>
-          <w:rFonts w:ascii="Times New Roman" w:eastAsia="Times New Roman" w:hAnsi="Times New Roman" w:cs="Times New Roman"/>
-          <w:i/>
-          <w:iCs/>
-          <w:kern w:val="0"/>
-          <w14:ligatures w14:val="none"/>
-        </w:rPr>
-        <w:t>Interface Name: _______________</w:t>
+          <w:b/>
+          <w:bCs/>
+          <w:kern w:val="0"/>
+          <w14:ligatures w14:val="none"/>
+        </w:rPr>
+      </w:pPr>
+      <w:r>
+        <w:rPr>
+          <w:rFonts w:ascii="Times New Roman" w:eastAsia="Times New Roman" w:hAnsi="Times New Roman" w:cs="Times New Roman"/>
+          <w:b/>
+          <w:bCs/>
+          <w:kern w:val="0"/>
+          <w14:ligatures w14:val="none"/>
+        </w:rPr>
+        <w:t>Violations and Issues</w:t>
+      </w:r>
+    </w:p>
+    <w:p>
+      <w:pPr>
+        <w:pStyle w:val="ListParagraph"/>
+        <w:numPr>
+          <w:ilvl w:val="0"/>
+          <w:numId w:val="10"/>
+        </w:numPr>
+        <w:spacing w:before="100" w:beforeAutospacing="1" w:after="100" w:afterAutospacing="1" w:line="360" w:lineRule="auto"/>
+        <w:rPr>
+          <w:rFonts w:ascii="Times New Roman" w:eastAsia="Times New Roman" w:hAnsi="Times New Roman" w:cs="Times New Roman"/>
+          <w:i/>
+          <w:iCs/>
+          <w:kern w:val="0"/>
+          <w14:ligatures w14:val="none"/>
+        </w:rPr>
+      </w:pPr>
+      <w:r>
+        <w:rPr>
+          <w:rFonts w:ascii="Times New Roman" w:eastAsia="Times New Roman" w:hAnsi="Times New Roman" w:cs="Times New Roman"/>
+          <w:i/>
+          <w:iCs/>
+          <w:kern w:val="0"/>
+          <w:u w:val="single"/>
+          <w14:ligatures w14:val="none"/>
+        </w:rPr>
+        <w:t>Class Name(s):</w:t>
+      </w:r>
+      <w:r>
+        <w:t xml:space="preserve"> </w:t>
+      </w:r>
+      <w:r>
+        <w:t>EventService</w:t>
       </w:r>
       <w:r>
         <w:rPr>
@@ -3662,49 +3788,534 @@
           <w:i/>
           <w:iCs/>
           <w:kern w:val="0"/>
-          <w14:ligatures w14:val="none"/>
-        </w:rPr>
-        <w:t>Which methods are unnecessary for some implementations?</w:t>
-      </w:r>
-    </w:p>
-    <w:p>
-      <w:pPr>
+          <w:u w:val="single"/>
+          <w14:ligatures w14:val="none"/>
+        </w:rPr>
+        <w:t>Explanation:</w:t>
+      </w:r>
+      <w:r>
+        <w:rPr>
+          <w:rFonts w:ascii="Times New Roman" w:eastAsia="Times New Roman" w:hAnsi="Times New Roman" w:cs="Times New Roman"/>
+          <w:i/>
+          <w:iCs/>
+          <w:kern w:val="0"/>
+          <w14:ligatures w14:val="none"/>
+        </w:rPr>
+        <w:t xml:space="preserve"> </w:t>
+      </w:r>
+      <w:r>
+        <w:rPr>
+          <w:rFonts w:ascii="Times New Roman" w:eastAsia="Times New Roman" w:hAnsi="Times New Roman" w:cs="Times New Roman"/>
+          <w:kern w:val="0"/>
+          <w14:ligatures w14:val="none"/>
+        </w:rPr>
+        <w:t>Despite the refactor, the service still couples CRUD, conversion, and validation logic. Consumers requiring only read operations are forced to depend on the entire service.</w:t>
+      </w:r>
+    </w:p>
+    <w:p>
+      <w:pPr>
+        <w:pStyle w:val="ListParagraph"/>
         <w:spacing w:before="100" w:beforeAutospacing="1" w:after="100" w:afterAutospacing="1" w:line="360" w:lineRule="auto"/>
         <w:rPr>
           <w:rFonts w:ascii="Times New Roman" w:eastAsia="Times New Roman" w:hAnsi="Times New Roman" w:cs="Times New Roman"/>
-          <w:kern w:val="0"/>
-          <w14:ligatures w14:val="none"/>
-        </w:rPr>
-      </w:pPr>
-      <w:r>
-        <w:rPr>
-          <w:rFonts w:ascii="Times New Roman" w:eastAsia="Times New Roman" w:hAnsi="Times New Roman" w:cs="Times New Roman"/>
-          <w:b/>
-          <w:bCs/>
-          <w:kern w:val="0"/>
-          <w14:ligatures w14:val="none"/>
-        </w:rPr>
-        <w:t>If not followed, what can be improved?</w:t>
-      </w:r>
-    </w:p>
-    <w:p>
-      <w:pPr>
-        <w:spacing w:beforeAutospacing="1" w:after="100" w:afterAutospacing="1" w:line="360" w:lineRule="auto"/>
-        <w:rPr>
-          <w:rFonts w:ascii="Times New Roman" w:eastAsia="Times New Roman" w:hAnsi="Times New Roman" w:cs="Times New Roman"/>
-          <w:kern w:val="0"/>
-          <w14:ligatures w14:val="none"/>
-        </w:rPr>
-      </w:pPr>
-      <w:r>
-        <w:rPr>
-          <w:rFonts w:ascii="Times New Roman" w:eastAsia="Times New Roman" w:hAnsi="Times New Roman" w:cs="Times New Roman"/>
-          <w:i/>
-          <w:iCs/>
-          <w:kern w:val="0"/>
-          <w14:ligatures w14:val="none"/>
-        </w:rPr>
-        <w:t>Split large interfaces into smaller ones based on specific client needs.</w:t>
+          <w:i/>
+          <w:iCs/>
+          <w:kern w:val="0"/>
+          <w14:ligatures w14:val="none"/>
+        </w:rPr>
+      </w:pPr>
+      <w:r>
+        <w:rPr>
+          <w:rFonts w:ascii="Times New Roman" w:eastAsia="Times New Roman" w:hAnsi="Times New Roman" w:cs="Times New Roman"/>
+          <w:i/>
+          <w:iCs/>
+          <w:kern w:val="0"/>
+          <w:u w:val="single"/>
+          <w14:ligatures w14:val="none"/>
+        </w:rPr>
+        <w:t>How to improve:</w:t>
+      </w:r>
+      <w:r>
+        <w:rPr>
+          <w:rFonts w:ascii="Times New Roman" w:eastAsia="Times New Roman" w:hAnsi="Times New Roman" w:cs="Times New Roman"/>
+          <w:i/>
+          <w:iCs/>
+          <w:kern w:val="0"/>
+          <w14:ligatures w14:val="none"/>
+        </w:rPr>
+        <w:t xml:space="preserve"> Create separate interfaces like EventReader (for getAllEvents/getEventById)</w:t>
+      </w:r>
+      <w:r>
+        <w:rPr>
+          <w:rFonts w:ascii="Times New Roman" w:eastAsia="Times New Roman" w:hAnsi="Times New Roman" w:cs="Times New Roman"/>
+          <w:i/>
+          <w:iCs/>
+          <w:kern w:val="0"/>
+          <w14:ligatures w14:val="none"/>
+        </w:rPr>
+        <w:t xml:space="preserve"> </w:t>
+      </w:r>
+      <w:r>
+        <w:rPr>
+          <w:rFonts w:ascii="Times New Roman" w:eastAsia="Times New Roman" w:hAnsi="Times New Roman" w:cs="Times New Roman"/>
+          <w:i/>
+          <w:iCs/>
+          <w:kern w:val="0"/>
+          <w14:ligatures w14:val="none"/>
+        </w:rPr>
+        <w:t>and EventWriter (for save/update operations)</w:t>
+      </w:r>
+      <w:r>
+        <w:rPr>
+          <w:rFonts w:ascii="Times New Roman" w:eastAsia="Times New Roman" w:hAnsi="Times New Roman" w:cs="Times New Roman"/>
+          <w:i/>
+          <w:iCs/>
+          <w:kern w:val="0"/>
+          <w14:ligatures w14:val="none"/>
+        </w:rPr>
+        <w:t>.</w:t>
+      </w:r>
+    </w:p>
+    <w:p>
+      <w:pPr>
+        <w:pStyle w:val="ListParagraph"/>
+        <w:spacing w:before="100" w:beforeAutospacing="1" w:after="100" w:afterAutospacing="1" w:line="360" w:lineRule="auto"/>
+        <w:rPr>
+          <w:rFonts w:ascii="Times New Roman" w:eastAsia="Times New Roman" w:hAnsi="Times New Roman" w:cs="Times New Roman"/>
+          <w:i/>
+          <w:iCs/>
+          <w:kern w:val="0"/>
+          <w14:ligatures w14:val="none"/>
+        </w:rPr>
+      </w:pPr>
+      <w:r>
+        <w:rPr>
+          <w:rFonts w:ascii="Times New Roman" w:eastAsia="Times New Roman" w:hAnsi="Times New Roman" w:cs="Times New Roman"/>
+          <w:i/>
+          <w:iCs/>
+          <w:kern w:val="0"/>
+          <w:u w:val="single"/>
+          <w14:ligatures w14:val="none"/>
+        </w:rPr>
+        <w:t>Did I apply the improvement:</w:t>
+      </w:r>
+      <w:r>
+        <w:rPr>
+          <w:rFonts w:ascii="Times New Roman" w:eastAsia="Times New Roman" w:hAnsi="Times New Roman" w:cs="Times New Roman"/>
+          <w:i/>
+          <w:iCs/>
+          <w:kern w:val="0"/>
+          <w14:ligatures w14:val="none"/>
+        </w:rPr>
+        <w:t xml:space="preserve"> NO </w:t>
+      </w:r>
+    </w:p>
+    <w:p>
+      <w:pPr>
+        <w:pStyle w:val="ListParagraph"/>
+        <w:numPr>
+          <w:ilvl w:val="0"/>
+          <w:numId w:val="10"/>
+        </w:numPr>
+        <w:spacing w:before="100" w:beforeAutospacing="1" w:after="100" w:afterAutospacing="1" w:line="360" w:lineRule="auto"/>
+        <w:rPr>
+          <w:rFonts w:ascii="Times New Roman" w:eastAsia="Times New Roman" w:hAnsi="Times New Roman" w:cs="Times New Roman"/>
+          <w:i/>
+          <w:iCs/>
+          <w:kern w:val="0"/>
+          <w14:ligatures w14:val="none"/>
+        </w:rPr>
+      </w:pPr>
+      <w:r>
+        <w:rPr>
+          <w:rFonts w:ascii="Times New Roman" w:eastAsia="Times New Roman" w:hAnsi="Times New Roman" w:cs="Times New Roman"/>
+          <w:i/>
+          <w:iCs/>
+          <w:kern w:val="0"/>
+          <w:u w:val="single"/>
+          <w14:ligatures w14:val="none"/>
+        </w:rPr>
+        <w:t>Class Name(s):</w:t>
+      </w:r>
+      <w:r>
+        <w:t xml:space="preserve"> </w:t>
+      </w:r>
+      <w:r>
+        <w:t>EventValidationService</w:t>
+      </w:r>
+      <w:r>
+        <w:rPr>
+          <w:rFonts w:ascii="Times New Roman" w:eastAsia="Times New Roman" w:hAnsi="Times New Roman" w:cs="Times New Roman"/>
+          <w:kern w:val="0"/>
+          <w14:ligatures w14:val="none"/>
+        </w:rPr>
+        <w:br/>
+      </w:r>
+      <w:r>
+        <w:rPr>
+          <w:rFonts w:ascii="Times New Roman" w:eastAsia="Times New Roman" w:hAnsi="Times New Roman" w:cs="Times New Roman"/>
+          <w:i/>
+          <w:iCs/>
+          <w:kern w:val="0"/>
+          <w:u w:val="single"/>
+          <w14:ligatures w14:val="none"/>
+        </w:rPr>
+        <w:t>Explanation:</w:t>
+      </w:r>
+      <w:r>
+        <w:rPr>
+          <w:rFonts w:ascii="Times New Roman" w:eastAsia="Times New Roman" w:hAnsi="Times New Roman" w:cs="Times New Roman"/>
+          <w:i/>
+          <w:iCs/>
+          <w:kern w:val="0"/>
+          <w14:ligatures w14:val="none"/>
+        </w:rPr>
+        <w:t xml:space="preserve"> </w:t>
+      </w:r>
+      <w:r>
+        <w:rPr>
+          <w:rFonts w:ascii="Times New Roman" w:eastAsia="Times New Roman" w:hAnsi="Times New Roman" w:cs="Times New Roman"/>
+          <w:kern w:val="0"/>
+          <w14:ligatures w14:val="none"/>
+        </w:rPr>
+        <w:t>Provides multiple unrelated validation helpers (validateEventId, validateOddRange, etc.). If another component needs only ID validation it must still depend on odds checks.</w:t>
+      </w:r>
+    </w:p>
+    <w:p>
+      <w:pPr>
+        <w:pStyle w:val="ListParagraph"/>
+        <w:spacing w:before="100" w:beforeAutospacing="1" w:after="100" w:afterAutospacing="1" w:line="360" w:lineRule="auto"/>
+        <w:rPr>
+          <w:rFonts w:ascii="Times New Roman" w:eastAsia="Times New Roman" w:hAnsi="Times New Roman" w:cs="Times New Roman"/>
+          <w:i/>
+          <w:iCs/>
+          <w:kern w:val="0"/>
+          <w14:ligatures w14:val="none"/>
+        </w:rPr>
+      </w:pPr>
+      <w:r>
+        <w:rPr>
+          <w:rFonts w:ascii="Times New Roman" w:eastAsia="Times New Roman" w:hAnsi="Times New Roman" w:cs="Times New Roman"/>
+          <w:i/>
+          <w:iCs/>
+          <w:kern w:val="0"/>
+          <w:u w:val="single"/>
+          <w14:ligatures w14:val="none"/>
+        </w:rPr>
+        <w:t>How to improve:</w:t>
+      </w:r>
+      <w:r>
+        <w:rPr>
+          <w:rFonts w:ascii="Times New Roman" w:eastAsia="Times New Roman" w:hAnsi="Times New Roman" w:cs="Times New Roman"/>
+          <w:i/>
+          <w:iCs/>
+          <w:kern w:val="0"/>
+          <w14:ligatures w14:val="none"/>
+        </w:rPr>
+        <w:t xml:space="preserve"> </w:t>
+      </w:r>
+      <w:r>
+        <w:rPr>
+          <w:rFonts w:ascii="Times New Roman" w:eastAsia="Times New Roman" w:hAnsi="Times New Roman" w:cs="Times New Roman"/>
+          <w:i/>
+          <w:iCs/>
+          <w:kern w:val="0"/>
+          <w14:ligatures w14:val="none"/>
+        </w:rPr>
+        <w:t>Create separate validator interfaces (IdValidator, OddsValidator) and inject only the specific validator needed instead of the entire EventValidationService.</w:t>
+      </w:r>
+    </w:p>
+    <w:p>
+      <w:pPr>
+        <w:pStyle w:val="ListParagraph"/>
+        <w:spacing w:before="100" w:beforeAutospacing="1" w:after="100" w:afterAutospacing="1" w:line="360" w:lineRule="auto"/>
+        <w:rPr>
+          <w:rFonts w:ascii="Times New Roman" w:eastAsia="Times New Roman" w:hAnsi="Times New Roman" w:cs="Times New Roman"/>
+          <w:i/>
+          <w:iCs/>
+          <w:kern w:val="0"/>
+          <w14:ligatures w14:val="none"/>
+        </w:rPr>
+      </w:pPr>
+      <w:r>
+        <w:rPr>
+          <w:rFonts w:ascii="Times New Roman" w:eastAsia="Times New Roman" w:hAnsi="Times New Roman" w:cs="Times New Roman"/>
+          <w:i/>
+          <w:iCs/>
+          <w:kern w:val="0"/>
+          <w:u w:val="single"/>
+          <w14:ligatures w14:val="none"/>
+        </w:rPr>
+        <w:t>Did I apply the improvement:</w:t>
+      </w:r>
+      <w:r>
+        <w:rPr>
+          <w:rFonts w:ascii="Times New Roman" w:eastAsia="Times New Roman" w:hAnsi="Times New Roman" w:cs="Times New Roman"/>
+          <w:i/>
+          <w:iCs/>
+          <w:kern w:val="0"/>
+          <w14:ligatures w14:val="none"/>
+        </w:rPr>
+        <w:t xml:space="preserve"> NO </w:t>
+      </w:r>
+    </w:p>
+    <w:p>
+      <w:pPr>
+        <w:pStyle w:val="ListParagraph"/>
+        <w:numPr>
+          <w:ilvl w:val="0"/>
+          <w:numId w:val="10"/>
+        </w:numPr>
+        <w:spacing w:before="100" w:beforeAutospacing="1" w:after="100" w:afterAutospacing="1" w:line="360" w:lineRule="auto"/>
+        <w:rPr>
+          <w:rFonts w:ascii="Times New Roman" w:eastAsia="Times New Roman" w:hAnsi="Times New Roman" w:cs="Times New Roman"/>
+          <w:i/>
+          <w:iCs/>
+          <w:kern w:val="0"/>
+          <w14:ligatures w14:val="none"/>
+        </w:rPr>
+      </w:pPr>
+      <w:r>
+        <w:rPr>
+          <w:rFonts w:ascii="Times New Roman" w:eastAsia="Times New Roman" w:hAnsi="Times New Roman" w:cs="Times New Roman"/>
+          <w:i/>
+          <w:iCs/>
+          <w:kern w:val="0"/>
+          <w:u w:val="single"/>
+          <w14:ligatures w14:val="none"/>
+        </w:rPr>
+        <w:lastRenderedPageBreak/>
+        <w:t>Class Name(s):</w:t>
+      </w:r>
+      <w:r>
+        <w:t xml:space="preserve"> </w:t>
+      </w:r>
+      <w:r>
+        <w:t>OddsUpdateService</w:t>
+      </w:r>
+      <w:r>
+        <w:rPr>
+          <w:rFonts w:ascii="Times New Roman" w:eastAsia="Times New Roman" w:hAnsi="Times New Roman" w:cs="Times New Roman"/>
+          <w:kern w:val="0"/>
+          <w14:ligatures w14:val="none"/>
+        </w:rPr>
+        <w:br/>
+      </w:r>
+      <w:r>
+        <w:rPr>
+          <w:rFonts w:ascii="Times New Roman" w:eastAsia="Times New Roman" w:hAnsi="Times New Roman" w:cs="Times New Roman"/>
+          <w:i/>
+          <w:iCs/>
+          <w:kern w:val="0"/>
+          <w:u w:val="single"/>
+          <w14:ligatures w14:val="none"/>
+        </w:rPr>
+        <w:t>Explanation:</w:t>
+      </w:r>
+      <w:r>
+        <w:rPr>
+          <w:rFonts w:ascii="Times New Roman" w:eastAsia="Times New Roman" w:hAnsi="Times New Roman" w:cs="Times New Roman"/>
+          <w:i/>
+          <w:iCs/>
+          <w:kern w:val="0"/>
+          <w14:ligatures w14:val="none"/>
+        </w:rPr>
+        <w:t xml:space="preserve"> </w:t>
+      </w:r>
+      <w:r>
+        <w:rPr>
+          <w:rFonts w:ascii="Times New Roman" w:eastAsia="Times New Roman" w:hAnsi="Times New Roman" w:cs="Times New Roman"/>
+          <w:kern w:val="0"/>
+          <w14:ligatures w14:val="none"/>
+        </w:rPr>
+        <w:t>Depends on the whole EventService although it really needs only an “update odds” capability.</w:t>
+      </w:r>
+    </w:p>
+    <w:p>
+      <w:pPr>
+        <w:pStyle w:val="ListParagraph"/>
+        <w:spacing w:before="100" w:beforeAutospacing="1" w:after="100" w:afterAutospacing="1" w:line="360" w:lineRule="auto"/>
+        <w:rPr>
+          <w:rFonts w:ascii="Times New Roman" w:eastAsia="Times New Roman" w:hAnsi="Times New Roman" w:cs="Times New Roman"/>
+          <w:i/>
+          <w:iCs/>
+          <w:kern w:val="0"/>
+          <w14:ligatures w14:val="none"/>
+        </w:rPr>
+      </w:pPr>
+      <w:r>
+        <w:rPr>
+          <w:rFonts w:ascii="Times New Roman" w:eastAsia="Times New Roman" w:hAnsi="Times New Roman" w:cs="Times New Roman"/>
+          <w:i/>
+          <w:iCs/>
+          <w:kern w:val="0"/>
+          <w:u w:val="single"/>
+          <w14:ligatures w14:val="none"/>
+        </w:rPr>
+        <w:t>How to improve:</w:t>
+      </w:r>
+      <w:r>
+        <w:rPr>
+          <w:rFonts w:ascii="Times New Roman" w:eastAsia="Times New Roman" w:hAnsi="Times New Roman" w:cs="Times New Roman"/>
+          <w:i/>
+          <w:iCs/>
+          <w:kern w:val="0"/>
+          <w14:ligatures w14:val="none"/>
+        </w:rPr>
+        <w:t xml:space="preserve"> </w:t>
+      </w:r>
+      <w:r>
+        <w:rPr>
+          <w:rFonts w:ascii="Times New Roman" w:eastAsia="Times New Roman" w:hAnsi="Times New Roman" w:cs="Times New Roman"/>
+          <w:i/>
+          <w:iCs/>
+          <w:kern w:val="0"/>
+          <w14:ligatures w14:val="none"/>
+        </w:rPr>
+        <w:t>Create an EventUpdater interface with just the updateEvent method and make OddsUpdateService depend on that instead of the full EventService.</w:t>
+      </w:r>
+    </w:p>
+    <w:p>
+      <w:pPr>
+        <w:pStyle w:val="ListParagraph"/>
+        <w:spacing w:before="100" w:beforeAutospacing="1" w:after="100" w:afterAutospacing="1" w:line="360" w:lineRule="auto"/>
+        <w:rPr>
+          <w:rFonts w:ascii="Times New Roman" w:eastAsia="Times New Roman" w:hAnsi="Times New Roman" w:cs="Times New Roman"/>
+          <w:i/>
+          <w:iCs/>
+          <w:kern w:val="0"/>
+          <w14:ligatures w14:val="none"/>
+        </w:rPr>
+      </w:pPr>
+      <w:r>
+        <w:rPr>
+          <w:rFonts w:ascii="Times New Roman" w:eastAsia="Times New Roman" w:hAnsi="Times New Roman" w:cs="Times New Roman"/>
+          <w:i/>
+          <w:iCs/>
+          <w:kern w:val="0"/>
+          <w:u w:val="single"/>
+          <w14:ligatures w14:val="none"/>
+        </w:rPr>
+        <w:t>Did I apply the improvement:</w:t>
+      </w:r>
+      <w:r>
+        <w:rPr>
+          <w:rFonts w:ascii="Times New Roman" w:eastAsia="Times New Roman" w:hAnsi="Times New Roman" w:cs="Times New Roman"/>
+          <w:i/>
+          <w:iCs/>
+          <w:kern w:val="0"/>
+          <w14:ligatures w14:val="none"/>
+        </w:rPr>
+        <w:t xml:space="preserve"> NO </w:t>
+      </w:r>
+    </w:p>
+    <w:p>
+      <w:pPr>
+        <w:spacing w:before="100" w:beforeAutospacing="1" w:after="100" w:afterAutospacing="1" w:line="240" w:lineRule="auto"/>
+        <w:jc w:val="center"/>
+        <w:outlineLvl w:val="1"/>
+        <w:rPr>
+          <w:rFonts w:ascii="Times New Roman" w:eastAsia="Times New Roman" w:hAnsi="Times New Roman" w:cs="Times New Roman"/>
+          <w:b/>
+          <w:bCs/>
+          <w:kern w:val="0"/>
+          <w:sz w:val="36"/>
+          <w:szCs w:val="36"/>
+          <w14:ligatures w14:val="none"/>
+        </w:rPr>
+      </w:pPr>
+      <w:r>
+        <w:rPr>
+          <w:rFonts w:ascii="Times New Roman" w:eastAsia="Times New Roman" w:hAnsi="Times New Roman" w:cs="Times New Roman"/>
+          <w:b/>
+          <w:bCs/>
+          <w:kern w:val="0"/>
+          <w:sz w:val="36"/>
+          <w:szCs w:val="36"/>
+          <w14:ligatures w14:val="none"/>
+        </w:rPr>
+        <w:t>ISP</w:t>
+      </w:r>
+      <w:r>
+        <w:rPr>
+          <w:rFonts w:ascii="Times New Roman" w:eastAsia="Times New Roman" w:hAnsi="Times New Roman" w:cs="Times New Roman"/>
+          <w:b/>
+          <w:bCs/>
+          <w:kern w:val="0"/>
+          <w:sz w:val="36"/>
+          <w:szCs w:val="36"/>
+          <w14:ligatures w14:val="none"/>
+        </w:rPr>
+        <w:t xml:space="preserve"> Compliance Score</w:t>
+      </w:r>
+      <w:r>
+        <w:rPr>
+          <w:rFonts w:ascii="Times New Roman" w:eastAsia="Times New Roman" w:hAnsi="Times New Roman" w:cs="Times New Roman"/>
+          <w:b/>
+          <w:bCs/>
+          <w:kern w:val="0"/>
+          <w:sz w:val="36"/>
+          <w:szCs w:val="36"/>
+          <w14:ligatures w14:val="none"/>
+        </w:rPr>
+        <w:t xml:space="preserve"> Given by AI After the Updates</w:t>
+      </w:r>
+      <w:r>
+        <w:rPr>
+          <w:rFonts w:ascii="Times New Roman" w:eastAsia="Times New Roman" w:hAnsi="Times New Roman" w:cs="Times New Roman"/>
+          <w:b/>
+          <w:bCs/>
+          <w:kern w:val="0"/>
+          <w:sz w:val="36"/>
+          <w:szCs w:val="36"/>
+          <w14:ligatures w14:val="none"/>
+        </w:rPr>
+        <w:t xml:space="preserve">: </w:t>
+      </w:r>
+      <w:r>
+        <w:rPr>
+          <w:rFonts w:ascii="Times New Roman" w:eastAsia="Times New Roman" w:hAnsi="Times New Roman" w:cs="Times New Roman"/>
+          <w:b/>
+          <w:bCs/>
+          <w:kern w:val="0"/>
+          <w:sz w:val="36"/>
+          <w:szCs w:val="36"/>
+          <w14:ligatures w14:val="none"/>
+        </w:rPr>
+        <w:t xml:space="preserve">      6</w:t>
+      </w:r>
+      <w:r>
+        <w:rPr>
+          <w:rFonts w:ascii="Times New Roman" w:eastAsia="Times New Roman" w:hAnsi="Times New Roman" w:cs="Times New Roman"/>
+          <w:b/>
+          <w:bCs/>
+          <w:kern w:val="0"/>
+          <w:sz w:val="36"/>
+          <w:szCs w:val="36"/>
+          <w14:ligatures w14:val="none"/>
+        </w:rPr>
+        <w:t>/10</w:t>
+      </w:r>
+    </w:p>
+    <w:p>
+      <w:pPr>
+        <w:rPr>
+          <w:rFonts w:ascii="Times New Roman" w:eastAsia="Times New Roman" w:hAnsi="Times New Roman" w:cs="Times New Roman"/>
+          <w:i/>
+          <w:iCs/>
+          <w:kern w:val="0"/>
+          <w14:ligatures w14:val="none"/>
+        </w:rPr>
+      </w:pPr>
+      <w:r>
+        <w:rPr>
+          <w:rFonts w:ascii="Times New Roman" w:eastAsia="Times New Roman" w:hAnsi="Times New Roman" w:cs="Times New Roman"/>
+          <w:i/>
+          <w:iCs/>
+          <w:kern w:val="0"/>
+          <w14:ligatures w14:val="none"/>
+        </w:rPr>
+        <w:br w:type="page"/>
       </w:r>
     </w:p>
     <w:p>
@@ -3722,8 +4333,9 @@
           <w:noProof/>
           <w:kern w:val="0"/>
         </w:rPr>
+        <w:lastRenderedPageBreak/>
         <w:pict w14:anchorId="295794CA">
-          <v:rect id="_x0000_i1027" alt="" style="width:468pt;height:.05pt;mso-width-percent:0;mso-height-percent:0;mso-width-percent:0;mso-height-percent:0" o:hralign="center" o:hrstd="t" o:hr="t" fillcolor="#a0a0a0" stroked="f"/>
+          <v:rect id="_x0000_i1026" alt="" style="width:468pt;height:.05pt;mso-width-percent:0;mso-height-percent:0;mso-width-percent:0;mso-height-percent:0" o:hralign="center" o:hrstd="t" o:hr="t" fillcolor="#a0a0a0" stroked="f"/>
         </w:pict>
       </w:r>
     </w:p>
@@ -3845,6 +4457,7 @@
         <w:rPr>
           <w:rFonts w:ascii="Segoe UI Symbol" w:eastAsia="Times New Roman" w:hAnsi="Segoe UI Symbol" w:cs="Segoe UI Symbol"/>
           <w:kern w:val="0"/>
+          <w:highlight w:val="red"/>
           <w14:ligatures w14:val="none"/>
         </w:rPr>
         <w:t>☐</w:t>
@@ -3853,6 +4466,7 @@
         <w:rPr>
           <w:rFonts w:ascii="Times New Roman" w:eastAsia="Times New Roman" w:hAnsi="Times New Roman" w:cs="Times New Roman"/>
           <w:kern w:val="0"/>
+          <w:highlight w:val="red"/>
           <w14:ligatures w14:val="none"/>
         </w:rPr>
         <w:t xml:space="preserve"> Partially</w:t>
@@ -3895,154 +4509,758 @@
         <w:spacing w:before="100" w:beforeAutospacing="1" w:after="100" w:afterAutospacing="1" w:line="360" w:lineRule="auto"/>
         <w:rPr>
           <w:rFonts w:ascii="Times New Roman" w:eastAsia="Times New Roman" w:hAnsi="Times New Roman" w:cs="Times New Roman"/>
-          <w:kern w:val="0"/>
-          <w14:ligatures w14:val="none"/>
-        </w:rPr>
-      </w:pPr>
-      <w:r>
-        <w:rPr>
-          <w:rFonts w:ascii="Times New Roman" w:eastAsia="Times New Roman" w:hAnsi="Times New Roman" w:cs="Times New Roman"/>
-          <w:b/>
-          <w:bCs/>
-          <w:kern w:val="0"/>
-          <w14:ligatures w14:val="none"/>
-        </w:rPr>
-        <w:t>Explanation</w:t>
-      </w:r>
-      <w:r>
-        <w:rPr>
-          <w:rFonts w:ascii="Times New Roman" w:eastAsia="Times New Roman" w:hAnsi="Times New Roman" w:cs="Times New Roman"/>
-          <w:kern w:val="0"/>
-          <w14:ligatures w14:val="none"/>
-        </w:rPr>
-        <w:t>:</w:t>
-      </w:r>
-    </w:p>
-    <w:p>
-      <w:pPr>
-        <w:spacing w:beforeAutospacing="1" w:after="100" w:afterAutospacing="1" w:line="360" w:lineRule="auto"/>
-        <w:rPr>
-          <w:rFonts w:ascii="Times New Roman" w:eastAsia="Times New Roman" w:hAnsi="Times New Roman" w:cs="Times New Roman"/>
-          <w:kern w:val="0"/>
-          <w14:ligatures w14:val="none"/>
-        </w:rPr>
-      </w:pPr>
-      <w:r>
-        <w:rPr>
-          <w:rFonts w:ascii="Times New Roman" w:eastAsia="Times New Roman" w:hAnsi="Times New Roman" w:cs="Times New Roman"/>
-          <w:i/>
-          <w:iCs/>
-          <w:kern w:val="0"/>
+          <w:b/>
+          <w:bCs/>
+          <w:kern w:val="0"/>
+          <w14:ligatures w14:val="none"/>
+        </w:rPr>
+      </w:pPr>
+      <w:r>
+        <w:rPr>
+          <w:rFonts w:ascii="Times New Roman" w:eastAsia="Times New Roman" w:hAnsi="Times New Roman" w:cs="Times New Roman"/>
+          <w:b/>
+          <w:bCs/>
+          <w:kern w:val="0"/>
+          <w14:ligatures w14:val="none"/>
+        </w:rPr>
+        <w:t>Good Implementation(s):</w:t>
+      </w:r>
+    </w:p>
+    <w:p>
+      <w:pPr>
+        <w:pStyle w:val="ListParagraph"/>
+        <w:numPr>
+          <w:ilvl w:val="0"/>
+          <w:numId w:val="11"/>
+        </w:numPr>
+        <w:rPr>
+          <w:rFonts w:ascii="Times New Roman" w:eastAsia="Times New Roman" w:hAnsi="Times New Roman" w:cs="Times New Roman"/>
+          <w:i/>
+          <w:iCs/>
+          <w:kern w:val="0"/>
+          <w14:ligatures w14:val="none"/>
+        </w:rPr>
+      </w:pPr>
+      <w:r>
+        <w:rPr>
+          <w:rFonts w:ascii="Times New Roman" w:eastAsia="Times New Roman" w:hAnsi="Times New Roman" w:cs="Times New Roman"/>
+          <w:i/>
+          <w:iCs/>
+          <w:kern w:val="0"/>
+          <w:u w:val="single"/>
+          <w14:ligatures w14:val="none"/>
+        </w:rPr>
+        <w:t>Class Name(s):</w:t>
+      </w:r>
+      <w:r>
+        <w:rPr>
+          <w:rFonts w:ascii="Times New Roman" w:eastAsia="Times New Roman" w:hAnsi="Times New Roman" w:cs="Times New Roman"/>
+          <w:i/>
+          <w:iCs/>
+          <w:kern w:val="0"/>
+          <w14:ligatures w14:val="none"/>
+        </w:rPr>
+        <w:t xml:space="preserve"> Spring Dependency Injection</w:t>
+      </w:r>
+    </w:p>
+    <w:p>
+      <w:pPr>
+        <w:pStyle w:val="ListParagraph"/>
+        <w:rPr>
+          <w:rFonts w:ascii="Times New Roman" w:eastAsia="Times New Roman" w:hAnsi="Times New Roman" w:cs="Times New Roman"/>
+          <w:i/>
+          <w:iCs/>
+          <w:kern w:val="0"/>
+          <w:lang w:val="tr-TR"/>
+          <w14:ligatures w14:val="none"/>
+        </w:rPr>
+      </w:pPr>
+      <w:r>
+        <w:rPr>
+          <w:rFonts w:ascii="Times New Roman" w:eastAsia="Times New Roman" w:hAnsi="Times New Roman" w:cs="Times New Roman"/>
+          <w:i/>
+          <w:iCs/>
+          <w:kern w:val="0"/>
+          <w:u w:val="single"/>
+          <w14:ligatures w14:val="none"/>
+        </w:rPr>
+        <w:t>Explanation:</w:t>
+      </w:r>
+      <w:r>
+        <w:rPr>
+          <w:rFonts w:ascii="Times New Roman" w:eastAsia="Times New Roman" w:hAnsi="Times New Roman" w:cs="Times New Roman"/>
+          <w:i/>
+          <w:iCs/>
+          <w:kern w:val="0"/>
+          <w14:ligatures w14:val="none"/>
+        </w:rPr>
+        <w:t xml:space="preserve"> </w:t>
+      </w:r>
+      <w:r>
+        <w:rPr>
+          <w:rFonts w:ascii="Times New Roman" w:eastAsia="Times New Roman" w:hAnsi="Times New Roman" w:cs="Times New Roman"/>
+          <w:i/>
+          <w:iCs/>
+          <w:kern w:val="0"/>
+          <w14:ligatures w14:val="none"/>
+        </w:rPr>
+        <w:t>The project leverages constructor injection (@Autowired) so classes don’t create their own dependencies</w:t>
+      </w:r>
+    </w:p>
+    <w:p>
+      <w:pPr>
+        <w:pStyle w:val="ListParagraph"/>
+        <w:numPr>
+          <w:ilvl w:val="0"/>
+          <w:numId w:val="11"/>
+        </w:numPr>
+        <w:rPr>
+          <w:rFonts w:ascii="Times New Roman" w:eastAsia="Times New Roman" w:hAnsi="Times New Roman" w:cs="Times New Roman"/>
+          <w:i/>
+          <w:iCs/>
+          <w:kern w:val="0"/>
+          <w14:ligatures w14:val="none"/>
+        </w:rPr>
+      </w:pPr>
+      <w:r>
+        <w:rPr>
+          <w:rFonts w:ascii="Times New Roman" w:eastAsia="Times New Roman" w:hAnsi="Times New Roman" w:cs="Times New Roman"/>
+          <w:i/>
+          <w:iCs/>
+          <w:kern w:val="0"/>
+          <w:u w:val="single"/>
+          <w14:ligatures w14:val="none"/>
+        </w:rPr>
+        <w:t>Class Name(s):</w:t>
+      </w:r>
+      <w:r>
+        <w:rPr>
+          <w:rFonts w:ascii="Times New Roman" w:eastAsia="Times New Roman" w:hAnsi="Times New Roman" w:cs="Times New Roman"/>
+          <w:i/>
+          <w:iCs/>
+          <w:kern w:val="0"/>
+          <w14:ligatures w14:val="none"/>
+        </w:rPr>
+        <w:t xml:space="preserve"> </w:t>
+      </w:r>
+      <w:r>
+        <w:rPr>
+          <w:rFonts w:ascii="Times New Roman" w:eastAsia="Times New Roman" w:hAnsi="Times New Roman" w:cs="Times New Roman"/>
+          <w:i/>
+          <w:iCs/>
+          <w:kern w:val="0"/>
+          <w14:ligatures w14:val="none"/>
+        </w:rPr>
+        <w:t>Spring Dependency Injection</w:t>
+      </w:r>
+      <w:r>
+        <w:rPr>
+          <w:rFonts w:ascii="Times New Roman" w:eastAsia="Times New Roman" w:hAnsi="Times New Roman" w:cs="Times New Roman"/>
+          <w:kern w:val="0"/>
+          <w14:ligatures w14:val="none"/>
+        </w:rPr>
+        <w:br/>
+      </w:r>
+      <w:r>
+        <w:rPr>
+          <w:rFonts w:ascii="Times New Roman" w:eastAsia="Times New Roman" w:hAnsi="Times New Roman" w:cs="Times New Roman"/>
+          <w:i/>
+          <w:iCs/>
+          <w:kern w:val="0"/>
+          <w:u w:val="single"/>
+          <w14:ligatures w14:val="none"/>
+        </w:rPr>
+        <w:t>Explanation:</w:t>
+      </w:r>
+      <w:r>
+        <w:rPr>
+          <w:rFonts w:ascii="Times New Roman" w:eastAsia="Times New Roman" w:hAnsi="Times New Roman" w:cs="Times New Roman"/>
+          <w:i/>
+          <w:iCs/>
+          <w:kern w:val="0"/>
+          <w14:ligatures w14:val="none"/>
+        </w:rPr>
+        <w:t xml:space="preserve"> </w:t>
+      </w:r>
+      <w:r>
+        <w:rPr>
+          <w:rFonts w:ascii="Times New Roman" w:eastAsia="Times New Roman" w:hAnsi="Times New Roman" w:cs="Times New Roman"/>
+          <w:i/>
+          <w:iCs/>
+          <w:kern w:val="0"/>
+          <w14:ligatures w14:val="none"/>
+        </w:rPr>
+        <w:t>Spring Dependency Injection</w:t>
+      </w:r>
+    </w:p>
+    <w:p>
+      <w:pPr>
+        <w:spacing w:before="100" w:beforeAutospacing="1" w:after="100" w:afterAutospacing="1" w:line="360" w:lineRule="auto"/>
+        <w:rPr>
+          <w:rFonts w:ascii="Times New Roman" w:eastAsia="Times New Roman" w:hAnsi="Times New Roman" w:cs="Times New Roman"/>
+          <w:b/>
+          <w:bCs/>
+          <w:kern w:val="0"/>
+          <w14:ligatures w14:val="none"/>
+        </w:rPr>
+      </w:pPr>
+      <w:r>
+        <w:rPr>
+          <w:rFonts w:ascii="Times New Roman" w:eastAsia="Times New Roman" w:hAnsi="Times New Roman" w:cs="Times New Roman"/>
+          <w:b/>
+          <w:bCs/>
+          <w:kern w:val="0"/>
+          <w14:ligatures w14:val="none"/>
+        </w:rPr>
+        <w:t>Violations and Issues</w:t>
+      </w:r>
+    </w:p>
+    <w:p>
+      <w:pPr>
+        <w:pStyle w:val="ListParagraph"/>
+        <w:numPr>
+          <w:ilvl w:val="0"/>
+          <w:numId w:val="12"/>
+        </w:numPr>
+        <w:spacing w:before="100" w:beforeAutospacing="1" w:after="100" w:afterAutospacing="1" w:line="360" w:lineRule="auto"/>
+        <w:rPr>
+          <w:rFonts w:ascii="Times New Roman" w:eastAsia="Times New Roman" w:hAnsi="Times New Roman" w:cs="Times New Roman"/>
+          <w:i/>
+          <w:iCs/>
+          <w:kern w:val="0"/>
+          <w14:ligatures w14:val="none"/>
+        </w:rPr>
+      </w:pPr>
+      <w:r>
+        <w:rPr>
+          <w:rFonts w:ascii="Times New Roman" w:eastAsia="Times New Roman" w:hAnsi="Times New Roman" w:cs="Times New Roman"/>
+          <w:i/>
+          <w:iCs/>
+          <w:kern w:val="0"/>
+          <w:u w:val="single"/>
+          <w14:ligatures w14:val="none"/>
+        </w:rPr>
+        <w:t>Class Name(s):</w:t>
+      </w:r>
+      <w:r>
+        <w:t xml:space="preserve"> </w:t>
+      </w:r>
+      <w:r>
+        <w:t>EventRestController</w:t>
+      </w:r>
+      <w:r>
+        <w:rPr>
+          <w:rFonts w:ascii="Times New Roman" w:eastAsia="Times New Roman" w:hAnsi="Times New Roman" w:cs="Times New Roman"/>
+          <w:kern w:val="0"/>
+          <w14:ligatures w14:val="none"/>
+        </w:rPr>
+        <w:br/>
+      </w:r>
+      <w:r>
+        <w:rPr>
+          <w:rFonts w:ascii="Times New Roman" w:eastAsia="Times New Roman" w:hAnsi="Times New Roman" w:cs="Times New Roman"/>
+          <w:i/>
+          <w:iCs/>
+          <w:kern w:val="0"/>
+          <w:u w:val="single"/>
+          <w14:ligatures w14:val="none"/>
+        </w:rPr>
+        <w:t>Explanation:</w:t>
+      </w:r>
+      <w:r>
+        <w:rPr>
+          <w:rFonts w:ascii="Times New Roman" w:eastAsia="Times New Roman" w:hAnsi="Times New Roman" w:cs="Times New Roman"/>
+          <w:i/>
+          <w:iCs/>
+          <w:kern w:val="0"/>
+          <w14:ligatures w14:val="none"/>
+        </w:rPr>
+        <w:t xml:space="preserve"> </w:t>
+      </w:r>
+      <w:r>
+        <w:rPr>
+          <w:rFonts w:ascii="Times New Roman" w:eastAsia="Times New Roman" w:hAnsi="Times New Roman" w:cs="Times New Roman"/>
+          <w:kern w:val="0"/>
+          <w14:ligatures w14:val="none"/>
+        </w:rPr>
+        <w:t>: Controller depends directly on concrete EventService class instead of an interface.</w:t>
+      </w:r>
+    </w:p>
+    <w:p>
+      <w:pPr>
+        <w:pStyle w:val="ListParagraph"/>
+        <w:spacing w:before="100" w:beforeAutospacing="1" w:after="100" w:afterAutospacing="1" w:line="360" w:lineRule="auto"/>
+        <w:rPr>
+          <w:rFonts w:ascii="Times New Roman" w:eastAsia="Times New Roman" w:hAnsi="Times New Roman" w:cs="Times New Roman"/>
+          <w:i/>
+          <w:iCs/>
+          <w:kern w:val="0"/>
+          <w14:ligatures w14:val="none"/>
+        </w:rPr>
+      </w:pPr>
+      <w:r>
+        <w:rPr>
+          <w:rFonts w:ascii="Times New Roman" w:eastAsia="Times New Roman" w:hAnsi="Times New Roman" w:cs="Times New Roman"/>
+          <w:i/>
+          <w:iCs/>
+          <w:kern w:val="0"/>
+          <w:u w:val="single"/>
+          <w14:ligatures w14:val="none"/>
+        </w:rPr>
+        <w:t>How to improve:</w:t>
+      </w:r>
+      <w:r>
+        <w:rPr>
+          <w:rFonts w:ascii="Times New Roman" w:eastAsia="Times New Roman" w:hAnsi="Times New Roman" w:cs="Times New Roman"/>
+          <w:i/>
+          <w:iCs/>
+          <w:kern w:val="0"/>
+          <w14:ligatures w14:val="none"/>
+        </w:rPr>
+        <w:t xml:space="preserve"> </w:t>
+      </w:r>
+      <w:r>
+        <w:rPr>
+          <w:rFonts w:ascii="Times New Roman" w:eastAsia="Times New Roman" w:hAnsi="Times New Roman" w:cs="Times New Roman"/>
+          <w:i/>
+          <w:iCs/>
+          <w:kern w:val="0"/>
+          <w14:ligatures w14:val="none"/>
+        </w:rPr>
+        <w:t>Create IEventService interface and make controller depend on that abstraction, allowing easy swapping of implementations.</w:t>
+      </w:r>
+    </w:p>
+    <w:p>
+      <w:pPr>
+        <w:pStyle w:val="ListParagraph"/>
+        <w:spacing w:before="100" w:beforeAutospacing="1" w:after="100" w:afterAutospacing="1" w:line="360" w:lineRule="auto"/>
+        <w:rPr>
+          <w:rFonts w:ascii="Times New Roman" w:eastAsia="Times New Roman" w:hAnsi="Times New Roman" w:cs="Times New Roman"/>
+          <w:i/>
+          <w:iCs/>
+          <w:kern w:val="0"/>
+          <w14:ligatures w14:val="none"/>
+        </w:rPr>
+      </w:pPr>
+      <w:r>
+        <w:rPr>
+          <w:rFonts w:ascii="Times New Roman" w:eastAsia="Times New Roman" w:hAnsi="Times New Roman" w:cs="Times New Roman"/>
+          <w:i/>
+          <w:iCs/>
+          <w:kern w:val="0"/>
+          <w:u w:val="single"/>
+          <w14:ligatures w14:val="none"/>
+        </w:rPr>
+        <w:t>Did I apply the improvement:</w:t>
+      </w:r>
+      <w:r>
+        <w:rPr>
+          <w:rFonts w:ascii="Times New Roman" w:eastAsia="Times New Roman" w:hAnsi="Times New Roman" w:cs="Times New Roman"/>
+          <w:i/>
+          <w:iCs/>
+          <w:kern w:val="0"/>
+          <w14:ligatures w14:val="none"/>
+        </w:rPr>
+        <w:t xml:space="preserve"> NO </w:t>
+      </w:r>
+    </w:p>
+    <w:p>
+      <w:pPr>
+        <w:pStyle w:val="ListParagraph"/>
+        <w:numPr>
+          <w:ilvl w:val="0"/>
+          <w:numId w:val="12"/>
+        </w:numPr>
+        <w:spacing w:before="100" w:beforeAutospacing="1" w:after="100" w:afterAutospacing="1" w:line="360" w:lineRule="auto"/>
+        <w:rPr>
+          <w:rFonts w:ascii="Times New Roman" w:eastAsia="Times New Roman" w:hAnsi="Times New Roman" w:cs="Times New Roman"/>
+          <w:i/>
+          <w:iCs/>
+          <w:kern w:val="0"/>
+          <w14:ligatures w14:val="none"/>
+        </w:rPr>
+      </w:pPr>
+      <w:r>
+        <w:rPr>
+          <w:rFonts w:ascii="Times New Roman" w:eastAsia="Times New Roman" w:hAnsi="Times New Roman" w:cs="Times New Roman"/>
+          <w:i/>
+          <w:iCs/>
+          <w:kern w:val="0"/>
+          <w:u w:val="single"/>
+          <w14:ligatures w14:val="none"/>
+        </w:rPr>
+        <w:t>Class Name(s):</w:t>
+      </w:r>
+      <w:r>
+        <w:t xml:space="preserve"> </w:t>
+      </w:r>
+      <w:r>
+        <w:t>OddsUpdateService</w:t>
+      </w:r>
+      <w:r>
+        <w:rPr>
+          <w:rFonts w:ascii="Times New Roman" w:eastAsia="Times New Roman" w:hAnsi="Times New Roman" w:cs="Times New Roman"/>
+          <w:kern w:val="0"/>
+          <w14:ligatures w14:val="none"/>
+        </w:rPr>
+        <w:br/>
+      </w:r>
+      <w:r>
+        <w:rPr>
+          <w:rFonts w:ascii="Times New Roman" w:eastAsia="Times New Roman" w:hAnsi="Times New Roman" w:cs="Times New Roman"/>
+          <w:i/>
+          <w:iCs/>
+          <w:kern w:val="0"/>
+          <w:u w:val="single"/>
+          <w14:ligatures w14:val="none"/>
+        </w:rPr>
+        <w:t>Explanation:</w:t>
+      </w:r>
+      <w:r>
+        <w:rPr>
+          <w:rFonts w:ascii="Times New Roman" w:eastAsia="Times New Roman" w:hAnsi="Times New Roman" w:cs="Times New Roman"/>
+          <w:i/>
+          <w:iCs/>
+          <w:kern w:val="0"/>
+          <w14:ligatures w14:val="none"/>
+        </w:rPr>
+        <w:t xml:space="preserve"> </w:t>
+      </w:r>
+      <w:r>
+        <w:rPr>
+          <w:rFonts w:ascii="Times New Roman" w:eastAsia="Times New Roman" w:hAnsi="Times New Roman" w:cs="Times New Roman"/>
+          <w:kern w:val="0"/>
+          <w14:ligatures w14:val="none"/>
+        </w:rPr>
+        <w:t>Depends on concrete EventService and OddsGeneratorService classes. This makes testing difficult and prevents easy substitution of different odds generation algorithms</w:t>
+      </w:r>
+    </w:p>
+    <w:p>
+      <w:pPr>
+        <w:pStyle w:val="ListParagraph"/>
+        <w:spacing w:before="100" w:beforeAutospacing="1" w:after="100" w:afterAutospacing="1" w:line="360" w:lineRule="auto"/>
+        <w:rPr>
+          <w:rFonts w:ascii="Times New Roman" w:eastAsia="Times New Roman" w:hAnsi="Times New Roman" w:cs="Times New Roman"/>
+          <w:i/>
+          <w:iCs/>
+          <w:kern w:val="0"/>
+          <w14:ligatures w14:val="none"/>
+        </w:rPr>
+      </w:pPr>
+      <w:r>
+        <w:rPr>
+          <w:rFonts w:ascii="Times New Roman" w:eastAsia="Times New Roman" w:hAnsi="Times New Roman" w:cs="Times New Roman"/>
+          <w:i/>
+          <w:iCs/>
+          <w:kern w:val="0"/>
+          <w:u w:val="single"/>
+          <w14:ligatures w14:val="none"/>
+        </w:rPr>
+        <w:t>How to improve:</w:t>
+      </w:r>
+      <w:r>
+        <w:rPr>
+          <w:rFonts w:ascii="Times New Roman" w:eastAsia="Times New Roman" w:hAnsi="Times New Roman" w:cs="Times New Roman"/>
+          <w:i/>
+          <w:iCs/>
+          <w:kern w:val="0"/>
+          <w14:ligatures w14:val="none"/>
+        </w:rPr>
+        <w:t xml:space="preserve"> </w:t>
+      </w:r>
+      <w:r>
+        <w:rPr>
+          <w:rFonts w:ascii="Times New Roman" w:eastAsia="Times New Roman" w:hAnsi="Times New Roman" w:cs="Times New Roman"/>
+          <w:i/>
+          <w:iCs/>
+          <w:kern w:val="0"/>
+          <w14:ligatures w14:val="none"/>
+        </w:rPr>
+        <w:t>: Define IEventService and IOddsGenerator interfaces, inject these abstractions to enable easy swapping of implementations without changing the service logic.</w:t>
+      </w:r>
+    </w:p>
+    <w:p>
+      <w:pPr>
+        <w:pStyle w:val="ListParagraph"/>
+        <w:spacing w:before="100" w:beforeAutospacing="1" w:after="100" w:afterAutospacing="1" w:line="360" w:lineRule="auto"/>
+        <w:rPr>
+          <w:rFonts w:ascii="Times New Roman" w:eastAsia="Times New Roman" w:hAnsi="Times New Roman" w:cs="Times New Roman"/>
+          <w:i/>
+          <w:iCs/>
+          <w:kern w:val="0"/>
+          <w14:ligatures w14:val="none"/>
+        </w:rPr>
+      </w:pPr>
+      <w:r>
+        <w:rPr>
+          <w:rFonts w:ascii="Times New Roman" w:eastAsia="Times New Roman" w:hAnsi="Times New Roman" w:cs="Times New Roman"/>
+          <w:i/>
+          <w:iCs/>
+          <w:kern w:val="0"/>
+          <w:u w:val="single"/>
+          <w14:ligatures w14:val="none"/>
+        </w:rPr>
+        <w:t>Did I apply the improvement:</w:t>
+      </w:r>
+      <w:r>
+        <w:rPr>
+          <w:rFonts w:ascii="Times New Roman" w:eastAsia="Times New Roman" w:hAnsi="Times New Roman" w:cs="Times New Roman"/>
+          <w:i/>
+          <w:iCs/>
+          <w:kern w:val="0"/>
+          <w14:ligatures w14:val="none"/>
+        </w:rPr>
+        <w:t xml:space="preserve"> NO </w:t>
+      </w:r>
+    </w:p>
+    <w:p>
+      <w:pPr>
+        <w:pStyle w:val="ListParagraph"/>
+        <w:numPr>
+          <w:ilvl w:val="0"/>
+          <w:numId w:val="12"/>
+        </w:numPr>
+        <w:spacing w:before="100" w:beforeAutospacing="1" w:after="100" w:afterAutospacing="1" w:line="360" w:lineRule="auto"/>
+        <w:rPr>
+          <w:rFonts w:ascii="Times New Roman" w:eastAsia="Times New Roman" w:hAnsi="Times New Roman" w:cs="Times New Roman"/>
+          <w:i/>
+          <w:iCs/>
+          <w:kern w:val="0"/>
+          <w14:ligatures w14:val="none"/>
+        </w:rPr>
+      </w:pPr>
+      <w:r>
+        <w:rPr>
+          <w:rFonts w:ascii="Times New Roman" w:eastAsia="Times New Roman" w:hAnsi="Times New Roman" w:cs="Times New Roman"/>
+          <w:i/>
+          <w:iCs/>
+          <w:kern w:val="0"/>
+          <w:u w:val="single"/>
           <w14:ligatures w14:val="none"/>
         </w:rPr>
         <w:lastRenderedPageBreak/>
-        <w:t>Did I use dependency injection? Are classes depending on abstractions instead of concrete classes?</w:t>
-      </w:r>
-    </w:p>
-    <w:p>
-      <w:pPr>
+        <w:t>Class Name(s):</w:t>
+      </w:r>
+      <w:r>
+        <w:t xml:space="preserve"> </w:t>
+      </w:r>
+      <w:r>
+        <w:t>EventService</w:t>
+      </w:r>
+      <w:r>
+        <w:rPr>
+          <w:rFonts w:ascii="Times New Roman" w:eastAsia="Times New Roman" w:hAnsi="Times New Roman" w:cs="Times New Roman"/>
+          <w:kern w:val="0"/>
+          <w14:ligatures w14:val="none"/>
+        </w:rPr>
+        <w:br/>
+      </w:r>
+      <w:r>
+        <w:rPr>
+          <w:rFonts w:ascii="Times New Roman" w:eastAsia="Times New Roman" w:hAnsi="Times New Roman" w:cs="Times New Roman"/>
+          <w:i/>
+          <w:iCs/>
+          <w:kern w:val="0"/>
+          <w:u w:val="single"/>
+          <w14:ligatures w14:val="none"/>
+        </w:rPr>
+        <w:t>Explanation:</w:t>
+      </w:r>
+      <w:r>
+        <w:rPr>
+          <w:rFonts w:ascii="Times New Roman" w:eastAsia="Times New Roman" w:hAnsi="Times New Roman" w:cs="Times New Roman"/>
+          <w:i/>
+          <w:iCs/>
+          <w:kern w:val="0"/>
+          <w14:ligatures w14:val="none"/>
+        </w:rPr>
+        <w:t xml:space="preserve"> </w:t>
+      </w:r>
+      <w:r>
+        <w:rPr>
+          <w:rFonts w:ascii="Times New Roman" w:eastAsia="Times New Roman" w:hAnsi="Times New Roman" w:cs="Times New Roman"/>
+          <w:kern w:val="0"/>
+          <w14:ligatures w14:val="none"/>
+        </w:rPr>
+        <w:t>Calls concrete EventValidationService and EventConversionService without interface contracts. This creates rigid dependencies - you can't easily substitute different validation strategies or conversion logic.</w:t>
+      </w:r>
+    </w:p>
+    <w:p>
+      <w:pPr>
+        <w:pStyle w:val="ListParagraph"/>
         <w:spacing w:before="100" w:beforeAutospacing="1" w:after="100" w:afterAutospacing="1" w:line="360" w:lineRule="auto"/>
         <w:rPr>
           <w:rFonts w:ascii="Times New Roman" w:eastAsia="Times New Roman" w:hAnsi="Times New Roman" w:cs="Times New Roman"/>
-          <w:kern w:val="0"/>
-          <w14:ligatures w14:val="none"/>
-        </w:rPr>
-      </w:pPr>
-      <w:r>
-        <w:rPr>
-          <w:rFonts w:ascii="Times New Roman" w:eastAsia="Times New Roman" w:hAnsi="Times New Roman" w:cs="Times New Roman"/>
-          <w:b/>
-          <w:bCs/>
-          <w:kern w:val="0"/>
-          <w14:ligatures w14:val="none"/>
-        </w:rPr>
-        <w:t>Examples from the Project</w:t>
-      </w:r>
-      <w:r>
-        <w:rPr>
-          <w:rFonts w:ascii="Times New Roman" w:eastAsia="Times New Roman" w:hAnsi="Times New Roman" w:cs="Times New Roman"/>
-          <w:kern w:val="0"/>
-          <w14:ligatures w14:val="none"/>
-        </w:rPr>
-        <w:t>:</w:t>
-      </w:r>
-    </w:p>
-    <w:p>
-      <w:pPr>
-        <w:spacing w:beforeAutospacing="1" w:after="100" w:afterAutospacing="1" w:line="360" w:lineRule="auto"/>
-        <w:rPr>
-          <w:rFonts w:ascii="Times New Roman" w:eastAsia="Times New Roman" w:hAnsi="Times New Roman" w:cs="Times New Roman"/>
-          <w:kern w:val="0"/>
-          <w14:ligatures w14:val="none"/>
-        </w:rPr>
-      </w:pPr>
-      <w:r>
-        <w:rPr>
-          <w:rFonts w:ascii="Times New Roman" w:eastAsia="Times New Roman" w:hAnsi="Times New Roman" w:cs="Times New Roman"/>
-          <w:i/>
-          <w:iCs/>
-          <w:kern w:val="0"/>
-          <w14:ligatures w14:val="none"/>
-        </w:rPr>
-        <w:t>Service/Repository: ________________</w:t>
-      </w:r>
-      <w:r>
-        <w:rPr>
-          <w:rFonts w:ascii="Times New Roman" w:eastAsia="Times New Roman" w:hAnsi="Times New Roman" w:cs="Times New Roman"/>
-          <w:kern w:val="0"/>
-          <w14:ligatures w14:val="none"/>
-        </w:rPr>
-        <w:br/>
-      </w:r>
-      <w:r>
-        <w:rPr>
-          <w:rFonts w:ascii="Times New Roman" w:eastAsia="Times New Roman" w:hAnsi="Times New Roman" w:cs="Times New Roman"/>
-          <w:i/>
-          <w:iCs/>
-          <w:kern w:val="0"/>
-          <w14:ligatures w14:val="none"/>
-        </w:rPr>
-        <w:t>Abstraction used: ____________________</w:t>
-      </w:r>
-    </w:p>
-    <w:p>
-      <w:pPr>
+          <w:i/>
+          <w:iCs/>
+          <w:kern w:val="0"/>
+          <w14:ligatures w14:val="none"/>
+        </w:rPr>
+      </w:pPr>
+      <w:r>
+        <w:rPr>
+          <w:rFonts w:ascii="Times New Roman" w:eastAsia="Times New Roman" w:hAnsi="Times New Roman" w:cs="Times New Roman"/>
+          <w:i/>
+          <w:iCs/>
+          <w:kern w:val="0"/>
+          <w:u w:val="single"/>
+          <w14:ligatures w14:val="none"/>
+        </w:rPr>
+        <w:t>How to improve:</w:t>
+      </w:r>
+      <w:r>
+        <w:rPr>
+          <w:rFonts w:ascii="Times New Roman" w:eastAsia="Times New Roman" w:hAnsi="Times New Roman" w:cs="Times New Roman"/>
+          <w:i/>
+          <w:iCs/>
+          <w:kern w:val="0"/>
+          <w14:ligatures w14:val="none"/>
+        </w:rPr>
+        <w:t xml:space="preserve"> </w:t>
+      </w:r>
+      <w:r>
+        <w:rPr>
+          <w:rFonts w:ascii="Times New Roman" w:eastAsia="Times New Roman" w:hAnsi="Times New Roman" w:cs="Times New Roman"/>
+          <w:i/>
+          <w:iCs/>
+          <w:kern w:val="0"/>
+          <w14:ligatures w14:val="none"/>
+        </w:rPr>
+        <w:t>Create IEventValidator and IEventConverter interfaces, make EventService depend on these abstractions to enable flexible validation and conversion strategies.</w:t>
+      </w:r>
+    </w:p>
+    <w:p>
+      <w:pPr>
+        <w:pStyle w:val="ListParagraph"/>
         <w:spacing w:before="100" w:beforeAutospacing="1" w:after="100" w:afterAutospacing="1" w:line="360" w:lineRule="auto"/>
         <w:rPr>
           <w:rFonts w:ascii="Times New Roman" w:eastAsia="Times New Roman" w:hAnsi="Times New Roman" w:cs="Times New Roman"/>
-          <w:kern w:val="0"/>
-          <w14:ligatures w14:val="none"/>
-        </w:rPr>
-      </w:pPr>
-      <w:r>
-        <w:rPr>
-          <w:rFonts w:ascii="Times New Roman" w:eastAsia="Times New Roman" w:hAnsi="Times New Roman" w:cs="Times New Roman"/>
-          <w:b/>
-          <w:bCs/>
-          <w:kern w:val="0"/>
-          <w14:ligatures w14:val="none"/>
-        </w:rPr>
-        <w:t>If not followed, what can be improved?</w:t>
-      </w:r>
-    </w:p>
-    <w:p>
-      <w:pPr>
-        <w:spacing w:beforeAutospacing="1" w:after="100" w:afterAutospacing="1" w:line="360" w:lineRule="auto"/>
-        <w:rPr>
-          <w:rFonts w:ascii="Times New Roman" w:eastAsia="Times New Roman" w:hAnsi="Times New Roman" w:cs="Times New Roman"/>
-          <w:kern w:val="0"/>
-          <w14:ligatures w14:val="none"/>
-        </w:rPr>
-      </w:pPr>
-      <w:r>
-        <w:rPr>
-          <w:rFonts w:ascii="Times New Roman" w:eastAsia="Times New Roman" w:hAnsi="Times New Roman" w:cs="Times New Roman"/>
-          <w:i/>
-          <w:iCs/>
-          <w:kern w:val="0"/>
-          <w14:ligatures w14:val="none"/>
-        </w:rPr>
-        <w:t>Introduce interfaces and use constructors/setters for dependency injection.</w:t>
+          <w:i/>
+          <w:iCs/>
+          <w:kern w:val="0"/>
+          <w14:ligatures w14:val="none"/>
+        </w:rPr>
+      </w:pPr>
+      <w:r>
+        <w:rPr>
+          <w:rFonts w:ascii="Times New Roman" w:eastAsia="Times New Roman" w:hAnsi="Times New Roman" w:cs="Times New Roman"/>
+          <w:i/>
+          <w:iCs/>
+          <w:kern w:val="0"/>
+          <w:u w:val="single"/>
+          <w14:ligatures w14:val="none"/>
+        </w:rPr>
+        <w:t>Did I apply the improvement:</w:t>
+      </w:r>
+      <w:r>
+        <w:rPr>
+          <w:rFonts w:ascii="Times New Roman" w:eastAsia="Times New Roman" w:hAnsi="Times New Roman" w:cs="Times New Roman"/>
+          <w:i/>
+          <w:iCs/>
+          <w:kern w:val="0"/>
+          <w14:ligatures w14:val="none"/>
+        </w:rPr>
+        <w:t xml:space="preserve"> NO </w:t>
+      </w:r>
+    </w:p>
+    <w:p>
+      <w:pPr>
+        <w:spacing w:before="100" w:beforeAutospacing="1" w:after="100" w:afterAutospacing="1" w:line="240" w:lineRule="auto"/>
+        <w:jc w:val="center"/>
+        <w:outlineLvl w:val="1"/>
+        <w:rPr>
+          <w:rFonts w:ascii="Times New Roman" w:eastAsia="Times New Roman" w:hAnsi="Times New Roman" w:cs="Times New Roman"/>
+          <w:b/>
+          <w:bCs/>
+          <w:kern w:val="0"/>
+          <w:sz w:val="36"/>
+          <w:szCs w:val="36"/>
+          <w14:ligatures w14:val="none"/>
+        </w:rPr>
+      </w:pPr>
+      <w:r>
+        <w:rPr>
+          <w:rFonts w:ascii="Times New Roman" w:eastAsia="Times New Roman" w:hAnsi="Times New Roman" w:cs="Times New Roman"/>
+          <w:b/>
+          <w:bCs/>
+          <w:kern w:val="0"/>
+          <w:sz w:val="36"/>
+          <w:szCs w:val="36"/>
+          <w14:ligatures w14:val="none"/>
+        </w:rPr>
+        <w:t>ISP</w:t>
+      </w:r>
+      <w:r>
+        <w:rPr>
+          <w:rFonts w:ascii="Times New Roman" w:eastAsia="Times New Roman" w:hAnsi="Times New Roman" w:cs="Times New Roman"/>
+          <w:b/>
+          <w:bCs/>
+          <w:kern w:val="0"/>
+          <w:sz w:val="36"/>
+          <w:szCs w:val="36"/>
+          <w14:ligatures w14:val="none"/>
+        </w:rPr>
+        <w:t xml:space="preserve"> Compliance Score</w:t>
+      </w:r>
+      <w:r>
+        <w:rPr>
+          <w:rFonts w:ascii="Times New Roman" w:eastAsia="Times New Roman" w:hAnsi="Times New Roman" w:cs="Times New Roman"/>
+          <w:b/>
+          <w:bCs/>
+          <w:kern w:val="0"/>
+          <w:sz w:val="36"/>
+          <w:szCs w:val="36"/>
+          <w14:ligatures w14:val="none"/>
+        </w:rPr>
+        <w:t xml:space="preserve"> Given by AI After the Updates</w:t>
+      </w:r>
+      <w:r>
+        <w:rPr>
+          <w:rFonts w:ascii="Times New Roman" w:eastAsia="Times New Roman" w:hAnsi="Times New Roman" w:cs="Times New Roman"/>
+          <w:b/>
+          <w:bCs/>
+          <w:kern w:val="0"/>
+          <w:sz w:val="36"/>
+          <w:szCs w:val="36"/>
+          <w14:ligatures w14:val="none"/>
+        </w:rPr>
+        <w:t xml:space="preserve">: </w:t>
+      </w:r>
+      <w:r>
+        <w:rPr>
+          <w:rFonts w:ascii="Times New Roman" w:eastAsia="Times New Roman" w:hAnsi="Times New Roman" w:cs="Times New Roman"/>
+          <w:b/>
+          <w:bCs/>
+          <w:kern w:val="0"/>
+          <w:sz w:val="36"/>
+          <w:szCs w:val="36"/>
+          <w14:ligatures w14:val="none"/>
+        </w:rPr>
+        <w:t xml:space="preserve">      </w:t>
+      </w:r>
+      <w:r>
+        <w:rPr>
+          <w:rFonts w:ascii="Times New Roman" w:eastAsia="Times New Roman" w:hAnsi="Times New Roman" w:cs="Times New Roman"/>
+          <w:b/>
+          <w:bCs/>
+          <w:kern w:val="0"/>
+          <w:sz w:val="36"/>
+          <w:szCs w:val="36"/>
+          <w14:ligatures w14:val="none"/>
+        </w:rPr>
+        <w:t>5</w:t>
+      </w:r>
+      <w:r>
+        <w:rPr>
+          <w:rFonts w:ascii="Times New Roman" w:eastAsia="Times New Roman" w:hAnsi="Times New Roman" w:cs="Times New Roman"/>
+          <w:b/>
+          <w:bCs/>
+          <w:kern w:val="0"/>
+          <w:sz w:val="36"/>
+          <w:szCs w:val="36"/>
+          <w14:ligatures w14:val="none"/>
+        </w:rPr>
+        <w:t>/10</w:t>
       </w:r>
     </w:p>
     <w:p>
@@ -4061,197 +5279,6 @@
           <w:kern w:val="0"/>
         </w:rPr>
         <w:pict w14:anchorId="1FF3BFC8">
-          <v:rect id="_x0000_i1026" alt="" style="width:468pt;height:.05pt;mso-width-percent:0;mso-height-percent:0;mso-width-percent:0;mso-height-percent:0" o:hralign="center" o:hrstd="t" o:hr="t" fillcolor="#a0a0a0" stroked="f"/>
-        </w:pict>
-      </w:r>
-    </w:p>
-    <w:p>
-      <w:pPr>
-        <w:spacing w:before="100" w:beforeAutospacing="1" w:after="100" w:afterAutospacing="1" w:line="360" w:lineRule="auto"/>
-        <w:outlineLvl w:val="2"/>
-        <w:rPr>
-          <w:rFonts w:ascii="Times New Roman" w:eastAsia="Times New Roman" w:hAnsi="Times New Roman" w:cs="Times New Roman"/>
-          <w:b/>
-          <w:bCs/>
-          <w:kern w:val="0"/>
-          <w:sz w:val="28"/>
-          <w:szCs w:val="28"/>
-          <w14:ligatures w14:val="none"/>
-        </w:rPr>
-      </w:pPr>
-      <w:r>
-        <w:rPr>
-          <w:rFonts w:ascii="Times New Roman" w:eastAsia="Times New Roman" w:hAnsi="Times New Roman" w:cs="Times New Roman"/>
-          <w:b/>
-          <w:bCs/>
-          <w:kern w:val="0"/>
-          <w:sz w:val="28"/>
-          <w:szCs w:val="28"/>
-          <w14:ligatures w14:val="none"/>
-        </w:rPr>
-        <w:t>Overall Summary</w:t>
-      </w:r>
-    </w:p>
-    <w:p>
-      <w:pPr>
-        <w:spacing w:before="100" w:beforeAutospacing="1" w:after="100" w:afterAutospacing="1" w:line="360" w:lineRule="auto"/>
-        <w:rPr>
-          <w:rFonts w:ascii="Times New Roman" w:eastAsia="Times New Roman" w:hAnsi="Times New Roman" w:cs="Times New Roman"/>
-          <w:kern w:val="0"/>
-          <w14:ligatures w14:val="none"/>
-        </w:rPr>
-      </w:pPr>
-      <w:r>
-        <w:rPr>
-          <w:rFonts w:ascii="Times New Roman" w:eastAsia="Times New Roman" w:hAnsi="Times New Roman" w:cs="Times New Roman"/>
-          <w:b/>
-          <w:bCs/>
-          <w:kern w:val="0"/>
-          <w14:ligatures w14:val="none"/>
-        </w:rPr>
-        <w:t>Strengths</w:t>
-      </w:r>
-      <w:r>
-        <w:rPr>
-          <w:rFonts w:ascii="Times New Roman" w:eastAsia="Times New Roman" w:hAnsi="Times New Roman" w:cs="Times New Roman"/>
-          <w:kern w:val="0"/>
-          <w14:ligatures w14:val="none"/>
-        </w:rPr>
-        <w:t>:</w:t>
-      </w:r>
-    </w:p>
-    <w:p>
-      <w:pPr>
-        <w:spacing w:beforeAutospacing="1" w:after="100" w:afterAutospacing="1" w:line="360" w:lineRule="auto"/>
-        <w:rPr>
-          <w:rFonts w:ascii="Times New Roman" w:eastAsia="Times New Roman" w:hAnsi="Times New Roman" w:cs="Times New Roman"/>
-          <w:kern w:val="0"/>
-          <w14:ligatures w14:val="none"/>
-        </w:rPr>
-      </w:pPr>
-      <w:r>
-        <w:rPr>
-          <w:rFonts w:ascii="Times New Roman" w:eastAsia="Times New Roman" w:hAnsi="Times New Roman" w:cs="Times New Roman"/>
-          <w:i/>
-          <w:iCs/>
-          <w:kern w:val="0"/>
-          <w14:ligatures w14:val="none"/>
-        </w:rPr>
-        <w:t>Which SOLID principles were followed well and where did it benefit the design?</w:t>
-      </w:r>
-    </w:p>
-    <w:p>
-      <w:pPr>
-        <w:spacing w:before="100" w:beforeAutospacing="1" w:after="100" w:afterAutospacing="1" w:line="360" w:lineRule="auto"/>
-        <w:rPr>
-          <w:rFonts w:ascii="Times New Roman" w:eastAsia="Times New Roman" w:hAnsi="Times New Roman" w:cs="Times New Roman"/>
-          <w:kern w:val="0"/>
-          <w14:ligatures w14:val="none"/>
-        </w:rPr>
-      </w:pPr>
-      <w:r>
-        <w:rPr>
-          <w:rFonts w:ascii="Times New Roman" w:eastAsia="Times New Roman" w:hAnsi="Times New Roman" w:cs="Times New Roman"/>
-          <w:b/>
-          <w:bCs/>
-          <w:kern w:val="0"/>
-          <w14:ligatures w14:val="none"/>
-        </w:rPr>
-        <w:t>Areas to Improve</w:t>
-      </w:r>
-      <w:r>
-        <w:rPr>
-          <w:rFonts w:ascii="Times New Roman" w:eastAsia="Times New Roman" w:hAnsi="Times New Roman" w:cs="Times New Roman"/>
-          <w:kern w:val="0"/>
-          <w14:ligatures w14:val="none"/>
-        </w:rPr>
-        <w:t>:</w:t>
-      </w:r>
-    </w:p>
-    <w:p>
-      <w:pPr>
-        <w:spacing w:beforeAutospacing="1" w:after="100" w:afterAutospacing="1" w:line="360" w:lineRule="auto"/>
-        <w:rPr>
-          <w:rFonts w:ascii="Times New Roman" w:eastAsia="Times New Roman" w:hAnsi="Times New Roman" w:cs="Times New Roman"/>
-          <w:kern w:val="0"/>
-          <w14:ligatures w14:val="none"/>
-        </w:rPr>
-      </w:pPr>
-      <w:r>
-        <w:rPr>
-          <w:rFonts w:ascii="Times New Roman" w:eastAsia="Times New Roman" w:hAnsi="Times New Roman" w:cs="Times New Roman"/>
-          <w:i/>
-          <w:iCs/>
-          <w:kern w:val="0"/>
-          <w14:ligatures w14:val="none"/>
-        </w:rPr>
-        <w:t>Which principles need more attention and how can they be improved?</w:t>
-      </w:r>
-    </w:p>
-    <w:p>
-      <w:pPr>
-        <w:spacing w:before="100" w:beforeAutospacing="1" w:after="100" w:afterAutospacing="1" w:line="360" w:lineRule="auto"/>
-        <w:rPr>
-          <w:rFonts w:ascii="Times New Roman" w:eastAsia="Times New Roman" w:hAnsi="Times New Roman" w:cs="Times New Roman"/>
-          <w:kern w:val="0"/>
-          <w14:ligatures w14:val="none"/>
-        </w:rPr>
-      </w:pPr>
-      <w:r>
-        <w:rPr>
-          <w:rFonts w:ascii="Times New Roman" w:eastAsia="Times New Roman" w:hAnsi="Times New Roman" w:cs="Times New Roman"/>
-          <w:b/>
-          <w:bCs/>
-          <w:kern w:val="0"/>
-          <w14:ligatures w14:val="none"/>
-        </w:rPr>
-        <w:t>Planned Refactorings (Optional)</w:t>
-      </w:r>
-      <w:r>
-        <w:rPr>
-          <w:rFonts w:ascii="Times New Roman" w:eastAsia="Times New Roman" w:hAnsi="Times New Roman" w:cs="Times New Roman"/>
-          <w:kern w:val="0"/>
-          <w14:ligatures w14:val="none"/>
-        </w:rPr>
-        <w:t>:</w:t>
-      </w:r>
-    </w:p>
-    <w:p>
-      <w:pPr>
-        <w:spacing w:beforeAutospacing="1" w:after="100" w:afterAutospacing="1" w:line="360" w:lineRule="auto"/>
-        <w:rPr>
-          <w:rFonts w:ascii="Times New Roman" w:eastAsia="Times New Roman" w:hAnsi="Times New Roman" w:cs="Times New Roman"/>
-          <w:kern w:val="0"/>
-          <w14:ligatures w14:val="none"/>
-        </w:rPr>
-      </w:pPr>
-      <w:r>
-        <w:rPr>
-          <w:rFonts w:ascii="Times New Roman" w:eastAsia="Times New Roman" w:hAnsi="Times New Roman" w:cs="Times New Roman"/>
-          <w:i/>
-          <w:iCs/>
-          <w:kern w:val="0"/>
-          <w14:ligatures w14:val="none"/>
-        </w:rPr>
-        <w:t>List areas you plan to refactor for better SOLID compliance.</w:t>
-      </w:r>
-    </w:p>
-    <w:p>
-      <w:pPr>
-        <w:spacing w:after="0" w:line="360" w:lineRule="auto"/>
-        <w:rPr>
-          <w:rFonts w:ascii="Times New Roman" w:eastAsia="Times New Roman" w:hAnsi="Times New Roman" w:cs="Times New Roman"/>
-          <w:kern w:val="0"/>
-          <w14:ligatures w14:val="none"/>
-        </w:rPr>
-      </w:pPr>
-      <w:r>
-        <w:rPr>
-          <w:rFonts w:ascii="Times New Roman" w:eastAsia="Times New Roman" w:hAnsi="Times New Roman" w:cs="Times New Roman"/>
-          <w:noProof/>
-          <w:kern w:val="0"/>
-        </w:rPr>
-        <w:pict w14:anchorId="6511308C">
           <v:rect id="_x0000_i1025" alt="" style="width:468pt;height:.05pt;mso-width-percent:0;mso-height-percent:0;mso-width-percent:0;mso-height-percent:0" o:hralign="center" o:hrstd="t" o:hr="t" fillcolor="#a0a0a0" stroked="f"/>
         </w:pict>
       </w:r>
@@ -4393,7 +5420,6 @@
               <v:path gradientshapeok="t" o:connecttype="rect"/>
             </v:shapetype>
             <v:shape id="Text Box 5" o:spid="_x0000_s1026" type="#_x0000_t202" alt="Classification: Public" style="position:absolute;margin-left:0;margin-top:0;width:85.8pt;height:26.3pt;z-index:251659264;visibility:visible;mso-wrap-style:none;mso-wrap-distance-left:0;mso-wrap-distance-top:0;mso-wrap-distance-right:0;mso-wrap-distance-bottom:0;mso-position-horizontal:left;mso-position-horizontal-relative:page;mso-position-vertical:bottom;mso-position-vertical-relative:page;v-text-anchor:bottom" o:gfxdata="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" filled="f" stroked="f">
-              <v:fill o:detectmouseclick="t"/>
               <v:textbox style="mso-fit-shape-to-text:t" inset="20pt,0,0,15pt">
                 <w:txbxContent>
                   <w:p>
@@ -4544,8 +5570,7 @@
               <v:stroke joinstyle="miter"/>
               <v:path gradientshapeok="t" o:connecttype="rect"/>
             </v:shapetype>
-            <v:shape id="Text Box 4" o:spid="_x0000_s1028" type="#_x0000_t202" alt="Classification: Public" style="position:absolute;margin-left:0;margin-top:0;width:85.8pt;height:26.3pt;z-index:251658240;visibility:visible;mso-wrap-style:none;mso-wrap-distance-left:0;mso-wrap-distance-top:0;mso-wrap-distance-right:0;mso-wrap-distance-bottom:0;mso-position-horizontal:left;mso-position-horizontal-relative:page;mso-position-vertical:bottom;mso-position-vertical-relative:page;v-text-anchor:bottom" o:gfxdata="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" filled="f" stroked="f">
-              <v:fill o:detectmouseclick="t"/>
+            <v:shape id="Text Box 4" o:spid="_x0000_s1027" type="#_x0000_t202" alt="Classification: Public" style="position:absolute;margin-left:0;margin-top:0;width:85.8pt;height:26.3pt;z-index:251658240;visibility:visible;mso-wrap-style:none;mso-wrap-distance-left:0;mso-wrap-distance-top:0;mso-wrap-distance-right:0;mso-wrap-distance-bottom:0;mso-position-horizontal:left;mso-position-horizontal-relative:page;mso-position-vertical:bottom;mso-position-vertical-relative:page;v-text-anchor:bottom" o:gfxdata="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" filled="f" stroked="f">
               <v:textbox style="mso-fit-shape-to-text:t" inset="20pt,0,0,15pt">
                 <w:txbxContent>
                   <w:p>
@@ -4610,577 +5635,10 @@
 <file path=word/numbering.xml><?xml version="1.0" encoding="utf-8"?>
 <w:numbering xmlns:wpc="http://schemas.microsoft.com/office/word/2010/wordprocessingCanvas" xmlns:cx="http://schemas.microsoft.com/office/drawing/2014/chartex" xmlns:cx1="http://schemas.microsoft.com/office/drawing/2015/9/8/chartex" xmlns:cx2="http://schemas.microsoft.com/office/drawing/2015/10/21/chartex" xmlns:cx3="http://schemas.microsoft.com/office/drawing/2016/5/9/chartex" xmlns:cx4="http://schemas.microsoft.com/office/drawing/2016/5/10/chartex" xmlns:cx5="http://schemas.microsoft.com/office/drawing/2016/5/11/chartex" xmlns:cx6="http://schemas.microsoft.com/office/drawing/2016/5/12/chartex" xmlns:cx7="http://schemas.microsoft.com/office/drawing/2016/5/13/chartex" xmlns:cx8="http://schemas.microsoft.com/office/drawing/2016/5/14/chartex" xmlns:mc="http://schemas.openxmlformats.org/markup-compatibility/2006" xmlns:aink="http://schemas.microsoft.com/office/drawing/2016/ink" xmlns:am3d="http://schemas.microsoft.com/office/drawing/2017/model3d" xmlns:o="urn:schemas-microsoft-com:office:office" xmlns:oel="http://schemas.microsoft.com/office/2019/extlst" xmlns:r="http://schemas.openxmlformats.org/officeDocument/2006/relationships" xmlns:m="http://schemas.openxmlformats.org/officeDocument/2006/math" xmlns:v="urn:schemas-microsoft-com:vml" xmlns:wp14="http://schemas.microsoft.com/office/word/2010/wordprocessingDrawing" xmlns:wp="http://schemas.openxmlformats.org/drawingml/2006/wordprocessingDrawing" xmlns:w10="urn:schemas-microsoft-com:office:word" xmlns:w="http://schemas.openxmlformats.org/wordprocessingml/2006/main" xmlns:w14="http://schemas.microsoft.com/office/word/2010/wordml" xmlns:w15="http://schemas.microsoft.com/office/word/2012/wordml" xmlns:w16cex="http://schemas.microsoft.com/office/word/2018/wordml/cex" xmlns:w16cid="http://schemas.microsoft.com/office/word/2016/wordml/cid" xmlns:w16="http://schemas.microsoft.com/office/word/2018/wordml" xmlns:w16du="http://schemas.microsoft.com/office/word/2023/wordml/word16du" xmlns:w16sdtdh="http://schemas.microsoft.com/office/word/2020/wordml/sdtdatahash" xmlns:w16sdtfl="http://schemas.microsoft.com/office/word/2024/wordml/sdtformatlock" xmlns:w16se="http://schemas.microsoft.com/office/word/2015/wordml/symex" xmlns:wpg="http://schemas.microsoft.com/office/word/2010/wordprocessingGroup" xmlns:wpi="http://schemas.microsoft.com/office/word/2010/wordprocessingInk" xmlns:wne="http://schemas.microsoft.com/office/word/2006/wordml" xmlns:wps="http://schemas.microsoft.com/office/word/2010/wordprocessingShape" mc:Ignorable="w14 w15 w16se w16cid w16 w16cex w16sdtdh w16sdtfl w16du wp14">
   <w:abstractNum w:abstractNumId="0" w15:restartNumberingAfterBreak="0">
-    <w:nsid w:val="283823B9"/>
-    <w:multiLevelType w:val="multilevel"/>
-    <w:tmpl w:val="544AFB92"/>
-    <w:lvl w:ilvl="0">
-      <w:start w:val="1"/>
-      <w:numFmt w:val="bullet"/>
-      <w:lvlText w:val=""/>
-      <w:lvlJc w:val="left"/>
-      <w:pPr>
-        <w:tabs>
-          <w:tab w:val="num" w:pos="720"/>
-        </w:tabs>
-        <w:ind w:left="720" w:hanging="360"/>
-      </w:pPr>
-      <w:rPr>
-        <w:rFonts w:ascii="Symbol" w:hAnsi="Symbol" w:hint="default"/>
-        <w:sz w:val="20"/>
-      </w:rPr>
-    </w:lvl>
-    <w:lvl w:ilvl="1" w:tentative="1">
-      <w:start w:val="1"/>
-      <w:numFmt w:val="bullet"/>
-      <w:lvlText w:val="o"/>
-      <w:lvlJc w:val="left"/>
-      <w:pPr>
-        <w:tabs>
-          <w:tab w:val="num" w:pos="1440"/>
-        </w:tabs>
-        <w:ind w:left="1440" w:hanging="360"/>
-      </w:pPr>
-      <w:rPr>
-        <w:rFonts w:ascii="Courier New" w:hAnsi="Courier New" w:hint="default"/>
-        <w:sz w:val="20"/>
-      </w:rPr>
-    </w:lvl>
-    <w:lvl w:ilvl="2" w:tentative="1">
-      <w:start w:val="1"/>
-      <w:numFmt w:val="bullet"/>
-      <w:lvlText w:val=""/>
-      <w:lvlJc w:val="left"/>
-      <w:pPr>
-        <w:tabs>
-          <w:tab w:val="num" w:pos="2160"/>
-        </w:tabs>
-        <w:ind w:left="2160" w:hanging="360"/>
-      </w:pPr>
-      <w:rPr>
-        <w:rFonts w:ascii="Wingdings" w:hAnsi="Wingdings" w:hint="default"/>
-        <w:sz w:val="20"/>
-      </w:rPr>
-    </w:lvl>
-    <w:lvl w:ilvl="3" w:tentative="1">
-      <w:start w:val="1"/>
-      <w:numFmt w:val="bullet"/>
-      <w:lvlText w:val=""/>
-      <w:lvlJc w:val="left"/>
-      <w:pPr>
-        <w:tabs>
-          <w:tab w:val="num" w:pos="2880"/>
-        </w:tabs>
-        <w:ind w:left="2880" w:hanging="360"/>
-      </w:pPr>
-      <w:rPr>
-        <w:rFonts w:ascii="Wingdings" w:hAnsi="Wingdings" w:hint="default"/>
-        <w:sz w:val="20"/>
-      </w:rPr>
-    </w:lvl>
-    <w:lvl w:ilvl="4" w:tentative="1">
-      <w:start w:val="1"/>
-      <w:numFmt w:val="bullet"/>
-      <w:lvlText w:val=""/>
-      <w:lvlJc w:val="left"/>
-      <w:pPr>
-        <w:tabs>
-          <w:tab w:val="num" w:pos="3600"/>
-        </w:tabs>
-        <w:ind w:left="3600" w:hanging="360"/>
-      </w:pPr>
-      <w:rPr>
-        <w:rFonts w:ascii="Wingdings" w:hAnsi="Wingdings" w:hint="default"/>
-        <w:sz w:val="20"/>
-      </w:rPr>
-    </w:lvl>
-    <w:lvl w:ilvl="5" w:tentative="1">
-      <w:start w:val="1"/>
-      <w:numFmt w:val="bullet"/>
-      <w:lvlText w:val=""/>
-      <w:lvlJc w:val="left"/>
-      <w:pPr>
-        <w:tabs>
-          <w:tab w:val="num" w:pos="4320"/>
-        </w:tabs>
-        <w:ind w:left="4320" w:hanging="360"/>
-      </w:pPr>
-      <w:rPr>
-        <w:rFonts w:ascii="Wingdings" w:hAnsi="Wingdings" w:hint="default"/>
-        <w:sz w:val="20"/>
-      </w:rPr>
-    </w:lvl>
-    <w:lvl w:ilvl="6" w:tentative="1">
-      <w:start w:val="1"/>
-      <w:numFmt w:val="bullet"/>
-      <w:lvlText w:val=""/>
-      <w:lvlJc w:val="left"/>
-      <w:pPr>
-        <w:tabs>
-          <w:tab w:val="num" w:pos="5040"/>
-        </w:tabs>
-        <w:ind w:left="5040" w:hanging="360"/>
-      </w:pPr>
-      <w:rPr>
-        <w:rFonts w:ascii="Wingdings" w:hAnsi="Wingdings" w:hint="default"/>
-        <w:sz w:val="20"/>
-      </w:rPr>
-    </w:lvl>
-    <w:lvl w:ilvl="7" w:tentative="1">
-      <w:start w:val="1"/>
-      <w:numFmt w:val="bullet"/>
-      <w:lvlText w:val=""/>
-      <w:lvlJc w:val="left"/>
-      <w:pPr>
-        <w:tabs>
-          <w:tab w:val="num" w:pos="5760"/>
-        </w:tabs>
-        <w:ind w:left="5760" w:hanging="360"/>
-      </w:pPr>
-      <w:rPr>
-        <w:rFonts w:ascii="Wingdings" w:hAnsi="Wingdings" w:hint="default"/>
-        <w:sz w:val="20"/>
-      </w:rPr>
-    </w:lvl>
-    <w:lvl w:ilvl="8" w:tentative="1">
-      <w:start w:val="1"/>
-      <w:numFmt w:val="bullet"/>
-      <w:lvlText w:val=""/>
-      <w:lvlJc w:val="left"/>
-      <w:pPr>
-        <w:tabs>
-          <w:tab w:val="num" w:pos="6480"/>
-        </w:tabs>
-        <w:ind w:left="6480" w:hanging="360"/>
-      </w:pPr>
-      <w:rPr>
-        <w:rFonts w:ascii="Wingdings" w:hAnsi="Wingdings" w:hint="default"/>
-        <w:sz w:val="20"/>
-      </w:rPr>
-    </w:lvl>
-  </w:abstractNum>
-  <w:abstractNum w:abstractNumId="1" w15:restartNumberingAfterBreak="0">
-    <w:nsid w:val="37613488"/>
+    <w:nsid w:val="0A191AFA"/>
     <w:multiLevelType w:val="hybridMultilevel"/>
-    <w:tmpl w:val="337EEEEC"/>
-    <w:lvl w:ilvl="0" w:tplc="0409000F">
-      <w:start w:val="1"/>
-      <w:numFmt w:val="decimal"/>
-      <w:lvlText w:val="%1."/>
-      <w:lvlJc w:val="left"/>
-      <w:pPr>
-        <w:ind w:left="720" w:hanging="360"/>
-      </w:pPr>
-      <w:rPr>
-        <w:rFonts w:hint="default"/>
-      </w:rPr>
-    </w:lvl>
-    <w:lvl w:ilvl="1" w:tplc="04090019" w:tentative="1">
-      <w:start w:val="1"/>
-      <w:numFmt w:val="lowerLetter"/>
-      <w:lvlText w:val="%2."/>
-      <w:lvlJc w:val="left"/>
-      <w:pPr>
-        <w:ind w:left="1440" w:hanging="360"/>
-      </w:pPr>
-    </w:lvl>
-    <w:lvl w:ilvl="2" w:tplc="0409001B" w:tentative="1">
-      <w:start w:val="1"/>
-      <w:numFmt w:val="lowerRoman"/>
-      <w:lvlText w:val="%3."/>
-      <w:lvlJc w:val="right"/>
-      <w:pPr>
-        <w:ind w:left="2160" w:hanging="180"/>
-      </w:pPr>
-    </w:lvl>
-    <w:lvl w:ilvl="3" w:tplc="0409000F" w:tentative="1">
-      <w:start w:val="1"/>
-      <w:numFmt w:val="decimal"/>
-      <w:lvlText w:val="%4."/>
-      <w:lvlJc w:val="left"/>
-      <w:pPr>
-        <w:ind w:left="2880" w:hanging="360"/>
-      </w:pPr>
-    </w:lvl>
-    <w:lvl w:ilvl="4" w:tplc="04090019" w:tentative="1">
-      <w:start w:val="1"/>
-      <w:numFmt w:val="lowerLetter"/>
-      <w:lvlText w:val="%5."/>
-      <w:lvlJc w:val="left"/>
-      <w:pPr>
-        <w:ind w:left="3600" w:hanging="360"/>
-      </w:pPr>
-    </w:lvl>
-    <w:lvl w:ilvl="5" w:tplc="0409001B" w:tentative="1">
-      <w:start w:val="1"/>
-      <w:numFmt w:val="lowerRoman"/>
-      <w:lvlText w:val="%6."/>
-      <w:lvlJc w:val="right"/>
-      <w:pPr>
-        <w:ind w:left="4320" w:hanging="180"/>
-      </w:pPr>
-    </w:lvl>
-    <w:lvl w:ilvl="6" w:tplc="0409000F" w:tentative="1">
-      <w:start w:val="1"/>
-      <w:numFmt w:val="decimal"/>
-      <w:lvlText w:val="%7."/>
-      <w:lvlJc w:val="left"/>
-      <w:pPr>
-        <w:ind w:left="5040" w:hanging="360"/>
-      </w:pPr>
-    </w:lvl>
-    <w:lvl w:ilvl="7" w:tplc="04090019" w:tentative="1">
-      <w:start w:val="1"/>
-      <w:numFmt w:val="lowerLetter"/>
-      <w:lvlText w:val="%8."/>
-      <w:lvlJc w:val="left"/>
-      <w:pPr>
-        <w:ind w:left="5760" w:hanging="360"/>
-      </w:pPr>
-    </w:lvl>
-    <w:lvl w:ilvl="8" w:tplc="0409001B" w:tentative="1">
-      <w:start w:val="1"/>
-      <w:numFmt w:val="lowerRoman"/>
-      <w:lvlText w:val="%9."/>
-      <w:lvlJc w:val="right"/>
-      <w:pPr>
-        <w:ind w:left="6480" w:hanging="180"/>
-      </w:pPr>
-    </w:lvl>
-  </w:abstractNum>
-  <w:abstractNum w:abstractNumId="2" w15:restartNumberingAfterBreak="0">
-    <w:nsid w:val="43F67BBD"/>
-    <w:multiLevelType w:val="hybridMultilevel"/>
-    <w:tmpl w:val="5E846ED4"/>
-    <w:lvl w:ilvl="0" w:tplc="B4581BDE">
-      <w:start w:val="1"/>
-      <w:numFmt w:val="decimal"/>
-      <w:lvlText w:val="%1."/>
-      <w:lvlJc w:val="left"/>
-      <w:pPr>
-        <w:ind w:left="720" w:hanging="360"/>
-      </w:pPr>
-      <w:rPr>
-        <w:rFonts w:hint="default"/>
-        <w:u w:val="single"/>
-      </w:rPr>
-    </w:lvl>
-    <w:lvl w:ilvl="1" w:tplc="04090019" w:tentative="1">
-      <w:start w:val="1"/>
-      <w:numFmt w:val="lowerLetter"/>
-      <w:lvlText w:val="%2."/>
-      <w:lvlJc w:val="left"/>
-      <w:pPr>
-        <w:ind w:left="1440" w:hanging="360"/>
-      </w:pPr>
-    </w:lvl>
-    <w:lvl w:ilvl="2" w:tplc="0409001B" w:tentative="1">
-      <w:start w:val="1"/>
-      <w:numFmt w:val="lowerRoman"/>
-      <w:lvlText w:val="%3."/>
-      <w:lvlJc w:val="right"/>
-      <w:pPr>
-        <w:ind w:left="2160" w:hanging="180"/>
-      </w:pPr>
-    </w:lvl>
-    <w:lvl w:ilvl="3" w:tplc="0409000F" w:tentative="1">
-      <w:start w:val="1"/>
-      <w:numFmt w:val="decimal"/>
-      <w:lvlText w:val="%4."/>
-      <w:lvlJc w:val="left"/>
-      <w:pPr>
-        <w:ind w:left="2880" w:hanging="360"/>
-      </w:pPr>
-    </w:lvl>
-    <w:lvl w:ilvl="4" w:tplc="04090019" w:tentative="1">
-      <w:start w:val="1"/>
-      <w:numFmt w:val="lowerLetter"/>
-      <w:lvlText w:val="%5."/>
-      <w:lvlJc w:val="left"/>
-      <w:pPr>
-        <w:ind w:left="3600" w:hanging="360"/>
-      </w:pPr>
-    </w:lvl>
-    <w:lvl w:ilvl="5" w:tplc="0409001B" w:tentative="1">
-      <w:start w:val="1"/>
-      <w:numFmt w:val="lowerRoman"/>
-      <w:lvlText w:val="%6."/>
-      <w:lvlJc w:val="right"/>
-      <w:pPr>
-        <w:ind w:left="4320" w:hanging="180"/>
-      </w:pPr>
-    </w:lvl>
-    <w:lvl w:ilvl="6" w:tplc="0409000F" w:tentative="1">
-      <w:start w:val="1"/>
-      <w:numFmt w:val="decimal"/>
-      <w:lvlText w:val="%7."/>
-      <w:lvlJc w:val="left"/>
-      <w:pPr>
-        <w:ind w:left="5040" w:hanging="360"/>
-      </w:pPr>
-    </w:lvl>
-    <w:lvl w:ilvl="7" w:tplc="04090019" w:tentative="1">
-      <w:start w:val="1"/>
-      <w:numFmt w:val="lowerLetter"/>
-      <w:lvlText w:val="%8."/>
-      <w:lvlJc w:val="left"/>
-      <w:pPr>
-        <w:ind w:left="5760" w:hanging="360"/>
-      </w:pPr>
-    </w:lvl>
-    <w:lvl w:ilvl="8" w:tplc="0409001B" w:tentative="1">
-      <w:start w:val="1"/>
-      <w:numFmt w:val="lowerRoman"/>
-      <w:lvlText w:val="%9."/>
-      <w:lvlJc w:val="right"/>
-      <w:pPr>
-        <w:ind w:left="6480" w:hanging="180"/>
-      </w:pPr>
-    </w:lvl>
-  </w:abstractNum>
-  <w:abstractNum w:abstractNumId="3" w15:restartNumberingAfterBreak="0">
-    <w:nsid w:val="54022A20"/>
-    <w:multiLevelType w:val="multilevel"/>
-    <w:tmpl w:val="9880E1B8"/>
-    <w:lvl w:ilvl="0">
-      <w:start w:val="1"/>
-      <w:numFmt w:val="bullet"/>
-      <w:lvlText w:val=""/>
-      <w:lvlJc w:val="left"/>
-      <w:pPr>
-        <w:tabs>
-          <w:tab w:val="num" w:pos="720"/>
-        </w:tabs>
-        <w:ind w:left="720" w:hanging="360"/>
-      </w:pPr>
-      <w:rPr>
-        <w:rFonts w:ascii="Symbol" w:hAnsi="Symbol" w:hint="default"/>
-        <w:sz w:val="20"/>
-      </w:rPr>
-    </w:lvl>
-    <w:lvl w:ilvl="1" w:tentative="1">
-      <w:start w:val="1"/>
-      <w:numFmt w:val="bullet"/>
-      <w:lvlText w:val="o"/>
-      <w:lvlJc w:val="left"/>
-      <w:pPr>
-        <w:tabs>
-          <w:tab w:val="num" w:pos="1440"/>
-        </w:tabs>
-        <w:ind w:left="1440" w:hanging="360"/>
-      </w:pPr>
-      <w:rPr>
-        <w:rFonts w:ascii="Courier New" w:hAnsi="Courier New" w:hint="default"/>
-        <w:sz w:val="20"/>
-      </w:rPr>
-    </w:lvl>
-    <w:lvl w:ilvl="2" w:tentative="1">
-      <w:start w:val="1"/>
-      <w:numFmt w:val="bullet"/>
-      <w:lvlText w:val=""/>
-      <w:lvlJc w:val="left"/>
-      <w:pPr>
-        <w:tabs>
-          <w:tab w:val="num" w:pos="2160"/>
-        </w:tabs>
-        <w:ind w:left="2160" w:hanging="360"/>
-      </w:pPr>
-      <w:rPr>
-        <w:rFonts w:ascii="Wingdings" w:hAnsi="Wingdings" w:hint="default"/>
-        <w:sz w:val="20"/>
-      </w:rPr>
-    </w:lvl>
-    <w:lvl w:ilvl="3" w:tentative="1">
-      <w:start w:val="1"/>
-      <w:numFmt w:val="bullet"/>
-      <w:lvlText w:val=""/>
-      <w:lvlJc w:val="left"/>
-      <w:pPr>
-        <w:tabs>
-          <w:tab w:val="num" w:pos="2880"/>
-        </w:tabs>
-        <w:ind w:left="2880" w:hanging="360"/>
-      </w:pPr>
-      <w:rPr>
-        <w:rFonts w:ascii="Wingdings" w:hAnsi="Wingdings" w:hint="default"/>
-        <w:sz w:val="20"/>
-      </w:rPr>
-    </w:lvl>
-    <w:lvl w:ilvl="4" w:tentative="1">
-      <w:start w:val="1"/>
-      <w:numFmt w:val="bullet"/>
-      <w:lvlText w:val=""/>
-      <w:lvlJc w:val="left"/>
-      <w:pPr>
-        <w:tabs>
-          <w:tab w:val="num" w:pos="3600"/>
-        </w:tabs>
-        <w:ind w:left="3600" w:hanging="360"/>
-      </w:pPr>
-      <w:rPr>
-        <w:rFonts w:ascii="Wingdings" w:hAnsi="Wingdings" w:hint="default"/>
-        <w:sz w:val="20"/>
-      </w:rPr>
-    </w:lvl>
-    <w:lvl w:ilvl="5" w:tentative="1">
-      <w:start w:val="1"/>
-      <w:numFmt w:val="bullet"/>
-      <w:lvlText w:val=""/>
-      <w:lvlJc w:val="left"/>
-      <w:pPr>
-        <w:tabs>
-          <w:tab w:val="num" w:pos="4320"/>
-        </w:tabs>
-        <w:ind w:left="4320" w:hanging="360"/>
-      </w:pPr>
-      <w:rPr>
-        <w:rFonts w:ascii="Wingdings" w:hAnsi="Wingdings" w:hint="default"/>
-        <w:sz w:val="20"/>
-      </w:rPr>
-    </w:lvl>
-    <w:lvl w:ilvl="6" w:tentative="1">
-      <w:start w:val="1"/>
-      <w:numFmt w:val="bullet"/>
-      <w:lvlText w:val=""/>
-      <w:lvlJc w:val="left"/>
-      <w:pPr>
-        <w:tabs>
-          <w:tab w:val="num" w:pos="5040"/>
-        </w:tabs>
-        <w:ind w:left="5040" w:hanging="360"/>
-      </w:pPr>
-      <w:rPr>
-        <w:rFonts w:ascii="Wingdings" w:hAnsi="Wingdings" w:hint="default"/>
-        <w:sz w:val="20"/>
-      </w:rPr>
-    </w:lvl>
-    <w:lvl w:ilvl="7" w:tentative="1">
-      <w:start w:val="1"/>
-      <w:numFmt w:val="bullet"/>
-      <w:lvlText w:val=""/>
-      <w:lvlJc w:val="left"/>
-      <w:pPr>
-        <w:tabs>
-          <w:tab w:val="num" w:pos="5760"/>
-        </w:tabs>
-        <w:ind w:left="5760" w:hanging="360"/>
-      </w:pPr>
-      <w:rPr>
-        <w:rFonts w:ascii="Wingdings" w:hAnsi="Wingdings" w:hint="default"/>
-        <w:sz w:val="20"/>
-      </w:rPr>
-    </w:lvl>
-    <w:lvl w:ilvl="8" w:tentative="1">
-      <w:start w:val="1"/>
-      <w:numFmt w:val="bullet"/>
-      <w:lvlText w:val=""/>
-      <w:lvlJc w:val="left"/>
-      <w:pPr>
-        <w:tabs>
-          <w:tab w:val="num" w:pos="6480"/>
-        </w:tabs>
-        <w:ind w:left="6480" w:hanging="360"/>
-      </w:pPr>
-      <w:rPr>
-        <w:rFonts w:ascii="Wingdings" w:hAnsi="Wingdings" w:hint="default"/>
-        <w:sz w:val="20"/>
-      </w:rPr>
-    </w:lvl>
-  </w:abstractNum>
-  <w:abstractNum w:abstractNumId="4" w15:restartNumberingAfterBreak="0">
-    <w:nsid w:val="6D3B4421"/>
-    <w:multiLevelType w:val="hybridMultilevel"/>
-    <w:tmpl w:val="59AEF4C8"/>
-    <w:lvl w:ilvl="0" w:tplc="B5B2154C">
-      <w:start w:val="1"/>
-      <w:numFmt w:val="decimal"/>
-      <w:lvlText w:val="%1."/>
-      <w:lvlJc w:val="left"/>
-      <w:pPr>
-        <w:ind w:left="720" w:hanging="360"/>
-      </w:pPr>
-      <w:rPr>
-        <w:rFonts w:hint="default"/>
-        <w:u w:val="single"/>
-      </w:rPr>
-    </w:lvl>
-    <w:lvl w:ilvl="1" w:tplc="04090019" w:tentative="1">
-      <w:start w:val="1"/>
-      <w:numFmt w:val="lowerLetter"/>
-      <w:lvlText w:val="%2."/>
-      <w:lvlJc w:val="left"/>
-      <w:pPr>
-        <w:ind w:left="1440" w:hanging="360"/>
-      </w:pPr>
-    </w:lvl>
-    <w:lvl w:ilvl="2" w:tplc="0409001B" w:tentative="1">
-      <w:start w:val="1"/>
-      <w:numFmt w:val="lowerRoman"/>
-      <w:lvlText w:val="%3."/>
-      <w:lvlJc w:val="right"/>
-      <w:pPr>
-        <w:ind w:left="2160" w:hanging="180"/>
-      </w:pPr>
-    </w:lvl>
-    <w:lvl w:ilvl="3" w:tplc="0409000F" w:tentative="1">
-      <w:start w:val="1"/>
-      <w:numFmt w:val="decimal"/>
-      <w:lvlText w:val="%4."/>
-      <w:lvlJc w:val="left"/>
-      <w:pPr>
-        <w:ind w:left="2880" w:hanging="360"/>
-      </w:pPr>
-    </w:lvl>
-    <w:lvl w:ilvl="4" w:tplc="04090019" w:tentative="1">
-      <w:start w:val="1"/>
-      <w:numFmt w:val="lowerLetter"/>
-      <w:lvlText w:val="%5."/>
-      <w:lvlJc w:val="left"/>
-      <w:pPr>
-        <w:ind w:left="3600" w:hanging="360"/>
-      </w:pPr>
-    </w:lvl>
-    <w:lvl w:ilvl="5" w:tplc="0409001B" w:tentative="1">
-      <w:start w:val="1"/>
-      <w:numFmt w:val="lowerRoman"/>
-      <w:lvlText w:val="%6."/>
-      <w:lvlJc w:val="right"/>
-      <w:pPr>
-        <w:ind w:left="4320" w:hanging="180"/>
-      </w:pPr>
-    </w:lvl>
-    <w:lvl w:ilvl="6" w:tplc="0409000F" w:tentative="1">
-      <w:start w:val="1"/>
-      <w:numFmt w:val="decimal"/>
-      <w:lvlText w:val="%7."/>
-      <w:lvlJc w:val="left"/>
-      <w:pPr>
-        <w:ind w:left="5040" w:hanging="360"/>
-      </w:pPr>
-    </w:lvl>
-    <w:lvl w:ilvl="7" w:tplc="04090019" w:tentative="1">
-      <w:start w:val="1"/>
-      <w:numFmt w:val="lowerLetter"/>
-      <w:lvlText w:val="%8."/>
-      <w:lvlJc w:val="left"/>
-      <w:pPr>
-        <w:ind w:left="5760" w:hanging="360"/>
-      </w:pPr>
-    </w:lvl>
-    <w:lvl w:ilvl="8" w:tplc="0409001B" w:tentative="1">
-      <w:start w:val="1"/>
-      <w:numFmt w:val="lowerRoman"/>
-      <w:lvlText w:val="%9."/>
-      <w:lvlJc w:val="right"/>
-      <w:pPr>
-        <w:ind w:left="6480" w:hanging="180"/>
-      </w:pPr>
-    </w:lvl>
-  </w:abstractNum>
-  <w:abstractNum w:abstractNumId="5" w15:restartNumberingAfterBreak="0">
-    <w:nsid w:val="70DE40BB"/>
-    <w:multiLevelType w:val="hybridMultilevel"/>
-    <w:tmpl w:val="7784A882"/>
-    <w:lvl w:ilvl="0" w:tplc="33E2CDD8">
+    <w:tmpl w:val="A7F05376"/>
+    <w:lvl w:ilvl="0" w:tplc="682E2BF4">
       <w:start w:val="1"/>
       <w:numFmt w:val="decimal"/>
       <w:lvlText w:val="%1."/>
@@ -5267,11 +5725,160 @@
       </w:pPr>
     </w:lvl>
   </w:abstractNum>
-  <w:abstractNum w:abstractNumId="6" w15:restartNumberingAfterBreak="0">
-    <w:nsid w:val="716B5ACC"/>
+  <w:abstractNum w:abstractNumId="1" w15:restartNumberingAfterBreak="0">
+    <w:nsid w:val="283823B9"/>
+    <w:multiLevelType w:val="multilevel"/>
+    <w:tmpl w:val="544AFB92"/>
+    <w:lvl w:ilvl="0">
+      <w:start w:val="1"/>
+      <w:numFmt w:val="bullet"/>
+      <w:lvlText w:val=""/>
+      <w:lvlJc w:val="left"/>
+      <w:pPr>
+        <w:tabs>
+          <w:tab w:val="num" w:pos="720"/>
+        </w:tabs>
+        <w:ind w:left="720" w:hanging="360"/>
+      </w:pPr>
+      <w:rPr>
+        <w:rFonts w:ascii="Symbol" w:hAnsi="Symbol" w:hint="default"/>
+        <w:sz w:val="20"/>
+      </w:rPr>
+    </w:lvl>
+    <w:lvl w:ilvl="1" w:tentative="1">
+      <w:start w:val="1"/>
+      <w:numFmt w:val="bullet"/>
+      <w:lvlText w:val="o"/>
+      <w:lvlJc w:val="left"/>
+      <w:pPr>
+        <w:tabs>
+          <w:tab w:val="num" w:pos="1440"/>
+        </w:tabs>
+        <w:ind w:left="1440" w:hanging="360"/>
+      </w:pPr>
+      <w:rPr>
+        <w:rFonts w:ascii="Courier New" w:hAnsi="Courier New" w:hint="default"/>
+        <w:sz w:val="20"/>
+      </w:rPr>
+    </w:lvl>
+    <w:lvl w:ilvl="2" w:tentative="1">
+      <w:start w:val="1"/>
+      <w:numFmt w:val="bullet"/>
+      <w:lvlText w:val=""/>
+      <w:lvlJc w:val="left"/>
+      <w:pPr>
+        <w:tabs>
+          <w:tab w:val="num" w:pos="2160"/>
+        </w:tabs>
+        <w:ind w:left="2160" w:hanging="360"/>
+      </w:pPr>
+      <w:rPr>
+        <w:rFonts w:ascii="Wingdings" w:hAnsi="Wingdings" w:hint="default"/>
+        <w:sz w:val="20"/>
+      </w:rPr>
+    </w:lvl>
+    <w:lvl w:ilvl="3" w:tentative="1">
+      <w:start w:val="1"/>
+      <w:numFmt w:val="bullet"/>
+      <w:lvlText w:val=""/>
+      <w:lvlJc w:val="left"/>
+      <w:pPr>
+        <w:tabs>
+          <w:tab w:val="num" w:pos="2880"/>
+        </w:tabs>
+        <w:ind w:left="2880" w:hanging="360"/>
+      </w:pPr>
+      <w:rPr>
+        <w:rFonts w:ascii="Wingdings" w:hAnsi="Wingdings" w:hint="default"/>
+        <w:sz w:val="20"/>
+      </w:rPr>
+    </w:lvl>
+    <w:lvl w:ilvl="4" w:tentative="1">
+      <w:start w:val="1"/>
+      <w:numFmt w:val="bullet"/>
+      <w:lvlText w:val=""/>
+      <w:lvlJc w:val="left"/>
+      <w:pPr>
+        <w:tabs>
+          <w:tab w:val="num" w:pos="3600"/>
+        </w:tabs>
+        <w:ind w:left="3600" w:hanging="360"/>
+      </w:pPr>
+      <w:rPr>
+        <w:rFonts w:ascii="Wingdings" w:hAnsi="Wingdings" w:hint="default"/>
+        <w:sz w:val="20"/>
+      </w:rPr>
+    </w:lvl>
+    <w:lvl w:ilvl="5" w:tentative="1">
+      <w:start w:val="1"/>
+      <w:numFmt w:val="bullet"/>
+      <w:lvlText w:val=""/>
+      <w:lvlJc w:val="left"/>
+      <w:pPr>
+        <w:tabs>
+          <w:tab w:val="num" w:pos="4320"/>
+        </w:tabs>
+        <w:ind w:left="4320" w:hanging="360"/>
+      </w:pPr>
+      <w:rPr>
+        <w:rFonts w:ascii="Wingdings" w:hAnsi="Wingdings" w:hint="default"/>
+        <w:sz w:val="20"/>
+      </w:rPr>
+    </w:lvl>
+    <w:lvl w:ilvl="6" w:tentative="1">
+      <w:start w:val="1"/>
+      <w:numFmt w:val="bullet"/>
+      <w:lvlText w:val=""/>
+      <w:lvlJc w:val="left"/>
+      <w:pPr>
+        <w:tabs>
+          <w:tab w:val="num" w:pos="5040"/>
+        </w:tabs>
+        <w:ind w:left="5040" w:hanging="360"/>
+      </w:pPr>
+      <w:rPr>
+        <w:rFonts w:ascii="Wingdings" w:hAnsi="Wingdings" w:hint="default"/>
+        <w:sz w:val="20"/>
+      </w:rPr>
+    </w:lvl>
+    <w:lvl w:ilvl="7" w:tentative="1">
+      <w:start w:val="1"/>
+      <w:numFmt w:val="bullet"/>
+      <w:lvlText w:val=""/>
+      <w:lvlJc w:val="left"/>
+      <w:pPr>
+        <w:tabs>
+          <w:tab w:val="num" w:pos="5760"/>
+        </w:tabs>
+        <w:ind w:left="5760" w:hanging="360"/>
+      </w:pPr>
+      <w:rPr>
+        <w:rFonts w:ascii="Wingdings" w:hAnsi="Wingdings" w:hint="default"/>
+        <w:sz w:val="20"/>
+      </w:rPr>
+    </w:lvl>
+    <w:lvl w:ilvl="8" w:tentative="1">
+      <w:start w:val="1"/>
+      <w:numFmt w:val="bullet"/>
+      <w:lvlText w:val=""/>
+      <w:lvlJc w:val="left"/>
+      <w:pPr>
+        <w:tabs>
+          <w:tab w:val="num" w:pos="6480"/>
+        </w:tabs>
+        <w:ind w:left="6480" w:hanging="360"/>
+      </w:pPr>
+      <w:rPr>
+        <w:rFonts w:ascii="Wingdings" w:hAnsi="Wingdings" w:hint="default"/>
+        <w:sz w:val="20"/>
+      </w:rPr>
+    </w:lvl>
+  </w:abstractNum>
+  <w:abstractNum w:abstractNumId="2" w15:restartNumberingAfterBreak="0">
+    <w:nsid w:val="30223F8F"/>
     <w:multiLevelType w:val="hybridMultilevel"/>
-    <w:tmpl w:val="0DA012AC"/>
-    <w:lvl w:ilvl="0" w:tplc="0409000F">
+    <w:tmpl w:val="7BF87714"/>
+    <w:lvl w:ilvl="0" w:tplc="B13277C6">
       <w:start w:val="1"/>
       <w:numFmt w:val="decimal"/>
       <w:lvlText w:val="%1."/>
@@ -5281,6 +5888,7 @@
       </w:pPr>
       <w:rPr>
         <w:rFonts w:hint="default"/>
+        <w:u w:val="single"/>
       </w:rPr>
     </w:lvl>
     <w:lvl w:ilvl="1" w:tplc="04090019" w:tentative="1">
@@ -5356,11 +5964,609 @@
       </w:pPr>
     </w:lvl>
   </w:abstractNum>
+  <w:abstractNum w:abstractNumId="3" w15:restartNumberingAfterBreak="0">
+    <w:nsid w:val="37613488"/>
+    <w:multiLevelType w:val="hybridMultilevel"/>
+    <w:tmpl w:val="337EEEEC"/>
+    <w:lvl w:ilvl="0" w:tplc="0409000F">
+      <w:start w:val="1"/>
+      <w:numFmt w:val="decimal"/>
+      <w:lvlText w:val="%1."/>
+      <w:lvlJc w:val="left"/>
+      <w:pPr>
+        <w:ind w:left="720" w:hanging="360"/>
+      </w:pPr>
+      <w:rPr>
+        <w:rFonts w:hint="default"/>
+      </w:rPr>
+    </w:lvl>
+    <w:lvl w:ilvl="1" w:tplc="04090019" w:tentative="1">
+      <w:start w:val="1"/>
+      <w:numFmt w:val="lowerLetter"/>
+      <w:lvlText w:val="%2."/>
+      <w:lvlJc w:val="left"/>
+      <w:pPr>
+        <w:ind w:left="1440" w:hanging="360"/>
+      </w:pPr>
+    </w:lvl>
+    <w:lvl w:ilvl="2" w:tplc="0409001B" w:tentative="1">
+      <w:start w:val="1"/>
+      <w:numFmt w:val="lowerRoman"/>
+      <w:lvlText w:val="%3."/>
+      <w:lvlJc w:val="right"/>
+      <w:pPr>
+        <w:ind w:left="2160" w:hanging="180"/>
+      </w:pPr>
+    </w:lvl>
+    <w:lvl w:ilvl="3" w:tplc="0409000F" w:tentative="1">
+      <w:start w:val="1"/>
+      <w:numFmt w:val="decimal"/>
+      <w:lvlText w:val="%4."/>
+      <w:lvlJc w:val="left"/>
+      <w:pPr>
+        <w:ind w:left="2880" w:hanging="360"/>
+      </w:pPr>
+    </w:lvl>
+    <w:lvl w:ilvl="4" w:tplc="04090019" w:tentative="1">
+      <w:start w:val="1"/>
+      <w:numFmt w:val="lowerLetter"/>
+      <w:lvlText w:val="%5."/>
+      <w:lvlJc w:val="left"/>
+      <w:pPr>
+        <w:ind w:left="3600" w:hanging="360"/>
+      </w:pPr>
+    </w:lvl>
+    <w:lvl w:ilvl="5" w:tplc="0409001B" w:tentative="1">
+      <w:start w:val="1"/>
+      <w:numFmt w:val="lowerRoman"/>
+      <w:lvlText w:val="%6."/>
+      <w:lvlJc w:val="right"/>
+      <w:pPr>
+        <w:ind w:left="4320" w:hanging="180"/>
+      </w:pPr>
+    </w:lvl>
+    <w:lvl w:ilvl="6" w:tplc="0409000F" w:tentative="1">
+      <w:start w:val="1"/>
+      <w:numFmt w:val="decimal"/>
+      <w:lvlText w:val="%7."/>
+      <w:lvlJc w:val="left"/>
+      <w:pPr>
+        <w:ind w:left="5040" w:hanging="360"/>
+      </w:pPr>
+    </w:lvl>
+    <w:lvl w:ilvl="7" w:tplc="04090019" w:tentative="1">
+      <w:start w:val="1"/>
+      <w:numFmt w:val="lowerLetter"/>
+      <w:lvlText w:val="%8."/>
+      <w:lvlJc w:val="left"/>
+      <w:pPr>
+        <w:ind w:left="5760" w:hanging="360"/>
+      </w:pPr>
+    </w:lvl>
+    <w:lvl w:ilvl="8" w:tplc="0409001B" w:tentative="1">
+      <w:start w:val="1"/>
+      <w:numFmt w:val="lowerRoman"/>
+      <w:lvlText w:val="%9."/>
+      <w:lvlJc w:val="right"/>
+      <w:pPr>
+        <w:ind w:left="6480" w:hanging="180"/>
+      </w:pPr>
+    </w:lvl>
+  </w:abstractNum>
+  <w:abstractNum w:abstractNumId="4" w15:restartNumberingAfterBreak="0">
+    <w:nsid w:val="3D8968C6"/>
+    <w:multiLevelType w:val="hybridMultilevel"/>
+    <w:tmpl w:val="938AA0CA"/>
+    <w:lvl w:ilvl="0" w:tplc="76BC820C">
+      <w:start w:val="1"/>
+      <w:numFmt w:val="decimal"/>
+      <w:lvlText w:val="%1."/>
+      <w:lvlJc w:val="left"/>
+      <w:pPr>
+        <w:ind w:left="720" w:hanging="360"/>
+      </w:pPr>
+      <w:rPr>
+        <w:rFonts w:hint="default"/>
+        <w:u w:val="single"/>
+      </w:rPr>
+    </w:lvl>
+    <w:lvl w:ilvl="1" w:tplc="04090019" w:tentative="1">
+      <w:start w:val="1"/>
+      <w:numFmt w:val="lowerLetter"/>
+      <w:lvlText w:val="%2."/>
+      <w:lvlJc w:val="left"/>
+      <w:pPr>
+        <w:ind w:left="1440" w:hanging="360"/>
+      </w:pPr>
+    </w:lvl>
+    <w:lvl w:ilvl="2" w:tplc="0409001B" w:tentative="1">
+      <w:start w:val="1"/>
+      <w:numFmt w:val="lowerRoman"/>
+      <w:lvlText w:val="%3."/>
+      <w:lvlJc w:val="right"/>
+      <w:pPr>
+        <w:ind w:left="2160" w:hanging="180"/>
+      </w:pPr>
+    </w:lvl>
+    <w:lvl w:ilvl="3" w:tplc="0409000F" w:tentative="1">
+      <w:start w:val="1"/>
+      <w:numFmt w:val="decimal"/>
+      <w:lvlText w:val="%4."/>
+      <w:lvlJc w:val="left"/>
+      <w:pPr>
+        <w:ind w:left="2880" w:hanging="360"/>
+      </w:pPr>
+    </w:lvl>
+    <w:lvl w:ilvl="4" w:tplc="04090019" w:tentative="1">
+      <w:start w:val="1"/>
+      <w:numFmt w:val="lowerLetter"/>
+      <w:lvlText w:val="%5."/>
+      <w:lvlJc w:val="left"/>
+      <w:pPr>
+        <w:ind w:left="3600" w:hanging="360"/>
+      </w:pPr>
+    </w:lvl>
+    <w:lvl w:ilvl="5" w:tplc="0409001B" w:tentative="1">
+      <w:start w:val="1"/>
+      <w:numFmt w:val="lowerRoman"/>
+      <w:lvlText w:val="%6."/>
+      <w:lvlJc w:val="right"/>
+      <w:pPr>
+        <w:ind w:left="4320" w:hanging="180"/>
+      </w:pPr>
+    </w:lvl>
+    <w:lvl w:ilvl="6" w:tplc="0409000F" w:tentative="1">
+      <w:start w:val="1"/>
+      <w:numFmt w:val="decimal"/>
+      <w:lvlText w:val="%7."/>
+      <w:lvlJc w:val="left"/>
+      <w:pPr>
+        <w:ind w:left="5040" w:hanging="360"/>
+      </w:pPr>
+    </w:lvl>
+    <w:lvl w:ilvl="7" w:tplc="04090019" w:tentative="1">
+      <w:start w:val="1"/>
+      <w:numFmt w:val="lowerLetter"/>
+      <w:lvlText w:val="%8."/>
+      <w:lvlJc w:val="left"/>
+      <w:pPr>
+        <w:ind w:left="5760" w:hanging="360"/>
+      </w:pPr>
+    </w:lvl>
+    <w:lvl w:ilvl="8" w:tplc="0409001B" w:tentative="1">
+      <w:start w:val="1"/>
+      <w:numFmt w:val="lowerRoman"/>
+      <w:lvlText w:val="%9."/>
+      <w:lvlJc w:val="right"/>
+      <w:pPr>
+        <w:ind w:left="6480" w:hanging="180"/>
+      </w:pPr>
+    </w:lvl>
+  </w:abstractNum>
+  <w:abstractNum w:abstractNumId="5" w15:restartNumberingAfterBreak="0">
+    <w:nsid w:val="43F67BBD"/>
+    <w:multiLevelType w:val="hybridMultilevel"/>
+    <w:tmpl w:val="5E846ED4"/>
+    <w:lvl w:ilvl="0" w:tplc="B4581BDE">
+      <w:start w:val="1"/>
+      <w:numFmt w:val="decimal"/>
+      <w:lvlText w:val="%1."/>
+      <w:lvlJc w:val="left"/>
+      <w:pPr>
+        <w:ind w:left="720" w:hanging="360"/>
+      </w:pPr>
+      <w:rPr>
+        <w:rFonts w:hint="default"/>
+        <w:u w:val="single"/>
+      </w:rPr>
+    </w:lvl>
+    <w:lvl w:ilvl="1" w:tplc="04090019" w:tentative="1">
+      <w:start w:val="1"/>
+      <w:numFmt w:val="lowerLetter"/>
+      <w:lvlText w:val="%2."/>
+      <w:lvlJc w:val="left"/>
+      <w:pPr>
+        <w:ind w:left="1440" w:hanging="360"/>
+      </w:pPr>
+    </w:lvl>
+    <w:lvl w:ilvl="2" w:tplc="0409001B" w:tentative="1">
+      <w:start w:val="1"/>
+      <w:numFmt w:val="lowerRoman"/>
+      <w:lvlText w:val="%3."/>
+      <w:lvlJc w:val="right"/>
+      <w:pPr>
+        <w:ind w:left="2160" w:hanging="180"/>
+      </w:pPr>
+    </w:lvl>
+    <w:lvl w:ilvl="3" w:tplc="0409000F" w:tentative="1">
+      <w:start w:val="1"/>
+      <w:numFmt w:val="decimal"/>
+      <w:lvlText w:val="%4."/>
+      <w:lvlJc w:val="left"/>
+      <w:pPr>
+        <w:ind w:left="2880" w:hanging="360"/>
+      </w:pPr>
+    </w:lvl>
+    <w:lvl w:ilvl="4" w:tplc="04090019" w:tentative="1">
+      <w:start w:val="1"/>
+      <w:numFmt w:val="lowerLetter"/>
+      <w:lvlText w:val="%5."/>
+      <w:lvlJc w:val="left"/>
+      <w:pPr>
+        <w:ind w:left="3600" w:hanging="360"/>
+      </w:pPr>
+    </w:lvl>
+    <w:lvl w:ilvl="5" w:tplc="0409001B" w:tentative="1">
+      <w:start w:val="1"/>
+      <w:numFmt w:val="lowerRoman"/>
+      <w:lvlText w:val="%6."/>
+      <w:lvlJc w:val="right"/>
+      <w:pPr>
+        <w:ind w:left="4320" w:hanging="180"/>
+      </w:pPr>
+    </w:lvl>
+    <w:lvl w:ilvl="6" w:tplc="0409000F" w:tentative="1">
+      <w:start w:val="1"/>
+      <w:numFmt w:val="decimal"/>
+      <w:lvlText w:val="%7."/>
+      <w:lvlJc w:val="left"/>
+      <w:pPr>
+        <w:ind w:left="5040" w:hanging="360"/>
+      </w:pPr>
+    </w:lvl>
+    <w:lvl w:ilvl="7" w:tplc="04090019" w:tentative="1">
+      <w:start w:val="1"/>
+      <w:numFmt w:val="lowerLetter"/>
+      <w:lvlText w:val="%8."/>
+      <w:lvlJc w:val="left"/>
+      <w:pPr>
+        <w:ind w:left="5760" w:hanging="360"/>
+      </w:pPr>
+    </w:lvl>
+    <w:lvl w:ilvl="8" w:tplc="0409001B" w:tentative="1">
+      <w:start w:val="1"/>
+      <w:numFmt w:val="lowerRoman"/>
+      <w:lvlText w:val="%9."/>
+      <w:lvlJc w:val="right"/>
+      <w:pPr>
+        <w:ind w:left="6480" w:hanging="180"/>
+      </w:pPr>
+    </w:lvl>
+  </w:abstractNum>
+  <w:abstractNum w:abstractNumId="6" w15:restartNumberingAfterBreak="0">
+    <w:nsid w:val="54022A20"/>
+    <w:multiLevelType w:val="multilevel"/>
+    <w:tmpl w:val="9880E1B8"/>
+    <w:lvl w:ilvl="0">
+      <w:start w:val="1"/>
+      <w:numFmt w:val="bullet"/>
+      <w:lvlText w:val=""/>
+      <w:lvlJc w:val="left"/>
+      <w:pPr>
+        <w:tabs>
+          <w:tab w:val="num" w:pos="720"/>
+        </w:tabs>
+        <w:ind w:left="720" w:hanging="360"/>
+      </w:pPr>
+      <w:rPr>
+        <w:rFonts w:ascii="Symbol" w:hAnsi="Symbol" w:hint="default"/>
+        <w:sz w:val="20"/>
+      </w:rPr>
+    </w:lvl>
+    <w:lvl w:ilvl="1" w:tentative="1">
+      <w:start w:val="1"/>
+      <w:numFmt w:val="bullet"/>
+      <w:lvlText w:val="o"/>
+      <w:lvlJc w:val="left"/>
+      <w:pPr>
+        <w:tabs>
+          <w:tab w:val="num" w:pos="1440"/>
+        </w:tabs>
+        <w:ind w:left="1440" w:hanging="360"/>
+      </w:pPr>
+      <w:rPr>
+        <w:rFonts w:ascii="Courier New" w:hAnsi="Courier New" w:hint="default"/>
+        <w:sz w:val="20"/>
+      </w:rPr>
+    </w:lvl>
+    <w:lvl w:ilvl="2" w:tentative="1">
+      <w:start w:val="1"/>
+      <w:numFmt w:val="bullet"/>
+      <w:lvlText w:val=""/>
+      <w:lvlJc w:val="left"/>
+      <w:pPr>
+        <w:tabs>
+          <w:tab w:val="num" w:pos="2160"/>
+        </w:tabs>
+        <w:ind w:left="2160" w:hanging="360"/>
+      </w:pPr>
+      <w:rPr>
+        <w:rFonts w:ascii="Wingdings" w:hAnsi="Wingdings" w:hint="default"/>
+        <w:sz w:val="20"/>
+      </w:rPr>
+    </w:lvl>
+    <w:lvl w:ilvl="3" w:tentative="1">
+      <w:start w:val="1"/>
+      <w:numFmt w:val="bullet"/>
+      <w:lvlText w:val=""/>
+      <w:lvlJc w:val="left"/>
+      <w:pPr>
+        <w:tabs>
+          <w:tab w:val="num" w:pos="2880"/>
+        </w:tabs>
+        <w:ind w:left="2880" w:hanging="360"/>
+      </w:pPr>
+      <w:rPr>
+        <w:rFonts w:ascii="Wingdings" w:hAnsi="Wingdings" w:hint="default"/>
+        <w:sz w:val="20"/>
+      </w:rPr>
+    </w:lvl>
+    <w:lvl w:ilvl="4" w:tentative="1">
+      <w:start w:val="1"/>
+      <w:numFmt w:val="bullet"/>
+      <w:lvlText w:val=""/>
+      <w:lvlJc w:val="left"/>
+      <w:pPr>
+        <w:tabs>
+          <w:tab w:val="num" w:pos="3600"/>
+        </w:tabs>
+        <w:ind w:left="3600" w:hanging="360"/>
+      </w:pPr>
+      <w:rPr>
+        <w:rFonts w:ascii="Wingdings" w:hAnsi="Wingdings" w:hint="default"/>
+        <w:sz w:val="20"/>
+      </w:rPr>
+    </w:lvl>
+    <w:lvl w:ilvl="5" w:tentative="1">
+      <w:start w:val="1"/>
+      <w:numFmt w:val="bullet"/>
+      <w:lvlText w:val=""/>
+      <w:lvlJc w:val="left"/>
+      <w:pPr>
+        <w:tabs>
+          <w:tab w:val="num" w:pos="4320"/>
+        </w:tabs>
+        <w:ind w:left="4320" w:hanging="360"/>
+      </w:pPr>
+      <w:rPr>
+        <w:rFonts w:ascii="Wingdings" w:hAnsi="Wingdings" w:hint="default"/>
+        <w:sz w:val="20"/>
+      </w:rPr>
+    </w:lvl>
+    <w:lvl w:ilvl="6" w:tentative="1">
+      <w:start w:val="1"/>
+      <w:numFmt w:val="bullet"/>
+      <w:lvlText w:val=""/>
+      <w:lvlJc w:val="left"/>
+      <w:pPr>
+        <w:tabs>
+          <w:tab w:val="num" w:pos="5040"/>
+        </w:tabs>
+        <w:ind w:left="5040" w:hanging="360"/>
+      </w:pPr>
+      <w:rPr>
+        <w:rFonts w:ascii="Wingdings" w:hAnsi="Wingdings" w:hint="default"/>
+        <w:sz w:val="20"/>
+      </w:rPr>
+    </w:lvl>
+    <w:lvl w:ilvl="7" w:tentative="1">
+      <w:start w:val="1"/>
+      <w:numFmt w:val="bullet"/>
+      <w:lvlText w:val=""/>
+      <w:lvlJc w:val="left"/>
+      <w:pPr>
+        <w:tabs>
+          <w:tab w:val="num" w:pos="5760"/>
+        </w:tabs>
+        <w:ind w:left="5760" w:hanging="360"/>
+      </w:pPr>
+      <w:rPr>
+        <w:rFonts w:ascii="Wingdings" w:hAnsi="Wingdings" w:hint="default"/>
+        <w:sz w:val="20"/>
+      </w:rPr>
+    </w:lvl>
+    <w:lvl w:ilvl="8" w:tentative="1">
+      <w:start w:val="1"/>
+      <w:numFmt w:val="bullet"/>
+      <w:lvlText w:val=""/>
+      <w:lvlJc w:val="left"/>
+      <w:pPr>
+        <w:tabs>
+          <w:tab w:val="num" w:pos="6480"/>
+        </w:tabs>
+        <w:ind w:left="6480" w:hanging="360"/>
+      </w:pPr>
+      <w:rPr>
+        <w:rFonts w:ascii="Wingdings" w:hAnsi="Wingdings" w:hint="default"/>
+        <w:sz w:val="20"/>
+      </w:rPr>
+    </w:lvl>
+  </w:abstractNum>
   <w:abstractNum w:abstractNumId="7" w15:restartNumberingAfterBreak="0">
-    <w:nsid w:val="779F6577"/>
+    <w:nsid w:val="6CCC0C43"/>
     <w:multiLevelType w:val="hybridMultilevel"/>
-    <w:tmpl w:val="4EA0D866"/>
-    <w:lvl w:ilvl="0" w:tplc="B1CEA1EC">
+    <w:tmpl w:val="37E220FA"/>
+    <w:lvl w:ilvl="0" w:tplc="A394EDC4">
+      <w:start w:val="1"/>
+      <w:numFmt w:val="decimal"/>
+      <w:lvlText w:val="%1."/>
+      <w:lvlJc w:val="left"/>
+      <w:pPr>
+        <w:ind w:left="720" w:hanging="360"/>
+      </w:pPr>
+      <w:rPr>
+        <w:rFonts w:hint="default"/>
+        <w:u w:val="single"/>
+      </w:rPr>
+    </w:lvl>
+    <w:lvl w:ilvl="1" w:tplc="04090019" w:tentative="1">
+      <w:start w:val="1"/>
+      <w:numFmt w:val="lowerLetter"/>
+      <w:lvlText w:val="%2."/>
+      <w:lvlJc w:val="left"/>
+      <w:pPr>
+        <w:ind w:left="1440" w:hanging="360"/>
+      </w:pPr>
+    </w:lvl>
+    <w:lvl w:ilvl="2" w:tplc="0409001B" w:tentative="1">
+      <w:start w:val="1"/>
+      <w:numFmt w:val="lowerRoman"/>
+      <w:lvlText w:val="%3."/>
+      <w:lvlJc w:val="right"/>
+      <w:pPr>
+        <w:ind w:left="2160" w:hanging="180"/>
+      </w:pPr>
+    </w:lvl>
+    <w:lvl w:ilvl="3" w:tplc="0409000F" w:tentative="1">
+      <w:start w:val="1"/>
+      <w:numFmt w:val="decimal"/>
+      <w:lvlText w:val="%4."/>
+      <w:lvlJc w:val="left"/>
+      <w:pPr>
+        <w:ind w:left="2880" w:hanging="360"/>
+      </w:pPr>
+    </w:lvl>
+    <w:lvl w:ilvl="4" w:tplc="04090019" w:tentative="1">
+      <w:start w:val="1"/>
+      <w:numFmt w:val="lowerLetter"/>
+      <w:lvlText w:val="%5."/>
+      <w:lvlJc w:val="left"/>
+      <w:pPr>
+        <w:ind w:left="3600" w:hanging="360"/>
+      </w:pPr>
+    </w:lvl>
+    <w:lvl w:ilvl="5" w:tplc="0409001B" w:tentative="1">
+      <w:start w:val="1"/>
+      <w:numFmt w:val="lowerRoman"/>
+      <w:lvlText w:val="%6."/>
+      <w:lvlJc w:val="right"/>
+      <w:pPr>
+        <w:ind w:left="4320" w:hanging="180"/>
+      </w:pPr>
+    </w:lvl>
+    <w:lvl w:ilvl="6" w:tplc="0409000F" w:tentative="1">
+      <w:start w:val="1"/>
+      <w:numFmt w:val="decimal"/>
+      <w:lvlText w:val="%7."/>
+      <w:lvlJc w:val="left"/>
+      <w:pPr>
+        <w:ind w:left="5040" w:hanging="360"/>
+      </w:pPr>
+    </w:lvl>
+    <w:lvl w:ilvl="7" w:tplc="04090019" w:tentative="1">
+      <w:start w:val="1"/>
+      <w:numFmt w:val="lowerLetter"/>
+      <w:lvlText w:val="%8."/>
+      <w:lvlJc w:val="left"/>
+      <w:pPr>
+        <w:ind w:left="5760" w:hanging="360"/>
+      </w:pPr>
+    </w:lvl>
+    <w:lvl w:ilvl="8" w:tplc="0409001B" w:tentative="1">
+      <w:start w:val="1"/>
+      <w:numFmt w:val="lowerRoman"/>
+      <w:lvlText w:val="%9."/>
+      <w:lvlJc w:val="right"/>
+      <w:pPr>
+        <w:ind w:left="6480" w:hanging="180"/>
+      </w:pPr>
+    </w:lvl>
+  </w:abstractNum>
+  <w:abstractNum w:abstractNumId="8" w15:restartNumberingAfterBreak="0">
+    <w:nsid w:val="6D3B4421"/>
+    <w:multiLevelType w:val="hybridMultilevel"/>
+    <w:tmpl w:val="59AEF4C8"/>
+    <w:lvl w:ilvl="0" w:tplc="B5B2154C">
+      <w:start w:val="1"/>
+      <w:numFmt w:val="decimal"/>
+      <w:lvlText w:val="%1."/>
+      <w:lvlJc w:val="left"/>
+      <w:pPr>
+        <w:ind w:left="720" w:hanging="360"/>
+      </w:pPr>
+      <w:rPr>
+        <w:rFonts w:hint="default"/>
+        <w:u w:val="single"/>
+      </w:rPr>
+    </w:lvl>
+    <w:lvl w:ilvl="1" w:tplc="04090019" w:tentative="1">
+      <w:start w:val="1"/>
+      <w:numFmt w:val="lowerLetter"/>
+      <w:lvlText w:val="%2."/>
+      <w:lvlJc w:val="left"/>
+      <w:pPr>
+        <w:ind w:left="1440" w:hanging="360"/>
+      </w:pPr>
+    </w:lvl>
+    <w:lvl w:ilvl="2" w:tplc="0409001B" w:tentative="1">
+      <w:start w:val="1"/>
+      <w:numFmt w:val="lowerRoman"/>
+      <w:lvlText w:val="%3."/>
+      <w:lvlJc w:val="right"/>
+      <w:pPr>
+        <w:ind w:left="2160" w:hanging="180"/>
+      </w:pPr>
+    </w:lvl>
+    <w:lvl w:ilvl="3" w:tplc="0409000F" w:tentative="1">
+      <w:start w:val="1"/>
+      <w:numFmt w:val="decimal"/>
+      <w:lvlText w:val="%4."/>
+      <w:lvlJc w:val="left"/>
+      <w:pPr>
+        <w:ind w:left="2880" w:hanging="360"/>
+      </w:pPr>
+    </w:lvl>
+    <w:lvl w:ilvl="4" w:tplc="04090019" w:tentative="1">
+      <w:start w:val="1"/>
+      <w:numFmt w:val="lowerLetter"/>
+      <w:lvlText w:val="%5."/>
+      <w:lvlJc w:val="left"/>
+      <w:pPr>
+        <w:ind w:left="3600" w:hanging="360"/>
+      </w:pPr>
+    </w:lvl>
+    <w:lvl w:ilvl="5" w:tplc="0409001B" w:tentative="1">
+      <w:start w:val="1"/>
+      <w:numFmt w:val="lowerRoman"/>
+      <w:lvlText w:val="%6."/>
+      <w:lvlJc w:val="right"/>
+      <w:pPr>
+        <w:ind w:left="4320" w:hanging="180"/>
+      </w:pPr>
+    </w:lvl>
+    <w:lvl w:ilvl="6" w:tplc="0409000F" w:tentative="1">
+      <w:start w:val="1"/>
+      <w:numFmt w:val="decimal"/>
+      <w:lvlText w:val="%7."/>
+      <w:lvlJc w:val="left"/>
+      <w:pPr>
+        <w:ind w:left="5040" w:hanging="360"/>
+      </w:pPr>
+    </w:lvl>
+    <w:lvl w:ilvl="7" w:tplc="04090019" w:tentative="1">
+      <w:start w:val="1"/>
+      <w:numFmt w:val="lowerLetter"/>
+      <w:lvlText w:val="%8."/>
+      <w:lvlJc w:val="left"/>
+      <w:pPr>
+        <w:ind w:left="5760" w:hanging="360"/>
+      </w:pPr>
+    </w:lvl>
+    <w:lvl w:ilvl="8" w:tplc="0409001B" w:tentative="1">
+      <w:start w:val="1"/>
+      <w:numFmt w:val="lowerRoman"/>
+      <w:lvlText w:val="%9."/>
+      <w:lvlJc w:val="right"/>
+      <w:pPr>
+        <w:ind w:left="6480" w:hanging="180"/>
+      </w:pPr>
+    </w:lvl>
+  </w:abstractNum>
+  <w:abstractNum w:abstractNumId="9" w15:restartNumberingAfterBreak="0">
+    <w:nsid w:val="70DE40BB"/>
+    <w:multiLevelType w:val="hybridMultilevel"/>
+    <w:tmpl w:val="7784A882"/>
+    <w:lvl w:ilvl="0" w:tplc="33E2CDD8">
       <w:start w:val="1"/>
       <w:numFmt w:val="decimal"/>
       <w:lvlText w:val="%1."/>
@@ -5447,29 +6653,221 @@
       </w:pPr>
     </w:lvl>
   </w:abstractNum>
+  <w:abstractNum w:abstractNumId="10" w15:restartNumberingAfterBreak="0">
+    <w:nsid w:val="716B5ACC"/>
+    <w:multiLevelType w:val="hybridMultilevel"/>
+    <w:tmpl w:val="0DA012AC"/>
+    <w:lvl w:ilvl="0" w:tplc="0409000F">
+      <w:start w:val="1"/>
+      <w:numFmt w:val="decimal"/>
+      <w:lvlText w:val="%1."/>
+      <w:lvlJc w:val="left"/>
+      <w:pPr>
+        <w:ind w:left="720" w:hanging="360"/>
+      </w:pPr>
+      <w:rPr>
+        <w:rFonts w:hint="default"/>
+      </w:rPr>
+    </w:lvl>
+    <w:lvl w:ilvl="1" w:tplc="04090019" w:tentative="1">
+      <w:start w:val="1"/>
+      <w:numFmt w:val="lowerLetter"/>
+      <w:lvlText w:val="%2."/>
+      <w:lvlJc w:val="left"/>
+      <w:pPr>
+        <w:ind w:left="1440" w:hanging="360"/>
+      </w:pPr>
+    </w:lvl>
+    <w:lvl w:ilvl="2" w:tplc="0409001B" w:tentative="1">
+      <w:start w:val="1"/>
+      <w:numFmt w:val="lowerRoman"/>
+      <w:lvlText w:val="%3."/>
+      <w:lvlJc w:val="right"/>
+      <w:pPr>
+        <w:ind w:left="2160" w:hanging="180"/>
+      </w:pPr>
+    </w:lvl>
+    <w:lvl w:ilvl="3" w:tplc="0409000F" w:tentative="1">
+      <w:start w:val="1"/>
+      <w:numFmt w:val="decimal"/>
+      <w:lvlText w:val="%4."/>
+      <w:lvlJc w:val="left"/>
+      <w:pPr>
+        <w:ind w:left="2880" w:hanging="360"/>
+      </w:pPr>
+    </w:lvl>
+    <w:lvl w:ilvl="4" w:tplc="04090019" w:tentative="1">
+      <w:start w:val="1"/>
+      <w:numFmt w:val="lowerLetter"/>
+      <w:lvlText w:val="%5."/>
+      <w:lvlJc w:val="left"/>
+      <w:pPr>
+        <w:ind w:left="3600" w:hanging="360"/>
+      </w:pPr>
+    </w:lvl>
+    <w:lvl w:ilvl="5" w:tplc="0409001B" w:tentative="1">
+      <w:start w:val="1"/>
+      <w:numFmt w:val="lowerRoman"/>
+      <w:lvlText w:val="%6."/>
+      <w:lvlJc w:val="right"/>
+      <w:pPr>
+        <w:ind w:left="4320" w:hanging="180"/>
+      </w:pPr>
+    </w:lvl>
+    <w:lvl w:ilvl="6" w:tplc="0409000F" w:tentative="1">
+      <w:start w:val="1"/>
+      <w:numFmt w:val="decimal"/>
+      <w:lvlText w:val="%7."/>
+      <w:lvlJc w:val="left"/>
+      <w:pPr>
+        <w:ind w:left="5040" w:hanging="360"/>
+      </w:pPr>
+    </w:lvl>
+    <w:lvl w:ilvl="7" w:tplc="04090019" w:tentative="1">
+      <w:start w:val="1"/>
+      <w:numFmt w:val="lowerLetter"/>
+      <w:lvlText w:val="%8."/>
+      <w:lvlJc w:val="left"/>
+      <w:pPr>
+        <w:ind w:left="5760" w:hanging="360"/>
+      </w:pPr>
+    </w:lvl>
+    <w:lvl w:ilvl="8" w:tplc="0409001B" w:tentative="1">
+      <w:start w:val="1"/>
+      <w:numFmt w:val="lowerRoman"/>
+      <w:lvlText w:val="%9."/>
+      <w:lvlJc w:val="right"/>
+      <w:pPr>
+        <w:ind w:left="6480" w:hanging="180"/>
+      </w:pPr>
+    </w:lvl>
+  </w:abstractNum>
+  <w:abstractNum w:abstractNumId="11" w15:restartNumberingAfterBreak="0">
+    <w:nsid w:val="779F6577"/>
+    <w:multiLevelType w:val="hybridMultilevel"/>
+    <w:tmpl w:val="4EA0D866"/>
+    <w:lvl w:ilvl="0" w:tplc="B1CEA1EC">
+      <w:start w:val="1"/>
+      <w:numFmt w:val="decimal"/>
+      <w:lvlText w:val="%1."/>
+      <w:lvlJc w:val="left"/>
+      <w:pPr>
+        <w:ind w:left="720" w:hanging="360"/>
+      </w:pPr>
+      <w:rPr>
+        <w:rFonts w:hint="default"/>
+        <w:i/>
+        <w:u w:val="single"/>
+      </w:rPr>
+    </w:lvl>
+    <w:lvl w:ilvl="1" w:tplc="04090019" w:tentative="1">
+      <w:start w:val="1"/>
+      <w:numFmt w:val="lowerLetter"/>
+      <w:lvlText w:val="%2."/>
+      <w:lvlJc w:val="left"/>
+      <w:pPr>
+        <w:ind w:left="1440" w:hanging="360"/>
+      </w:pPr>
+    </w:lvl>
+    <w:lvl w:ilvl="2" w:tplc="0409001B" w:tentative="1">
+      <w:start w:val="1"/>
+      <w:numFmt w:val="lowerRoman"/>
+      <w:lvlText w:val="%3."/>
+      <w:lvlJc w:val="right"/>
+      <w:pPr>
+        <w:ind w:left="2160" w:hanging="180"/>
+      </w:pPr>
+    </w:lvl>
+    <w:lvl w:ilvl="3" w:tplc="0409000F" w:tentative="1">
+      <w:start w:val="1"/>
+      <w:numFmt w:val="decimal"/>
+      <w:lvlText w:val="%4."/>
+      <w:lvlJc w:val="left"/>
+      <w:pPr>
+        <w:ind w:left="2880" w:hanging="360"/>
+      </w:pPr>
+    </w:lvl>
+    <w:lvl w:ilvl="4" w:tplc="04090019" w:tentative="1">
+      <w:start w:val="1"/>
+      <w:numFmt w:val="lowerLetter"/>
+      <w:lvlText w:val="%5."/>
+      <w:lvlJc w:val="left"/>
+      <w:pPr>
+        <w:ind w:left="3600" w:hanging="360"/>
+      </w:pPr>
+    </w:lvl>
+    <w:lvl w:ilvl="5" w:tplc="0409001B" w:tentative="1">
+      <w:start w:val="1"/>
+      <w:numFmt w:val="lowerRoman"/>
+      <w:lvlText w:val="%6."/>
+      <w:lvlJc w:val="right"/>
+      <w:pPr>
+        <w:ind w:left="4320" w:hanging="180"/>
+      </w:pPr>
+    </w:lvl>
+    <w:lvl w:ilvl="6" w:tplc="0409000F" w:tentative="1">
+      <w:start w:val="1"/>
+      <w:numFmt w:val="decimal"/>
+      <w:lvlText w:val="%7."/>
+      <w:lvlJc w:val="left"/>
+      <w:pPr>
+        <w:ind w:left="5040" w:hanging="360"/>
+      </w:pPr>
+    </w:lvl>
+    <w:lvl w:ilvl="7" w:tplc="04090019" w:tentative="1">
+      <w:start w:val="1"/>
+      <w:numFmt w:val="lowerLetter"/>
+      <w:lvlText w:val="%8."/>
+      <w:lvlJc w:val="left"/>
+      <w:pPr>
+        <w:ind w:left="5760" w:hanging="360"/>
+      </w:pPr>
+    </w:lvl>
+    <w:lvl w:ilvl="8" w:tplc="0409001B" w:tentative="1">
+      <w:start w:val="1"/>
+      <w:numFmt w:val="lowerRoman"/>
+      <w:lvlText w:val="%9."/>
+      <w:lvlJc w:val="right"/>
+      <w:pPr>
+        <w:ind w:left="6480" w:hanging="180"/>
+      </w:pPr>
+    </w:lvl>
+  </w:abstractNum>
   <w:num w:numId="1" w16cid:durableId="2116974677">
+    <w:abstractNumId w:val="6"/>
+  </w:num>
+  <w:num w:numId="2" w16cid:durableId="882014062">
+    <w:abstractNumId w:val="10"/>
+  </w:num>
+  <w:num w:numId="3" w16cid:durableId="1865511353">
     <w:abstractNumId w:val="3"/>
   </w:num>
-  <w:num w:numId="2" w16cid:durableId="882014062">
-    <w:abstractNumId w:val="6"/>
-  </w:num>
-  <w:num w:numId="3" w16cid:durableId="1865511353">
+  <w:num w:numId="4" w16cid:durableId="1286503851">
     <w:abstractNumId w:val="1"/>
   </w:num>
-  <w:num w:numId="4" w16cid:durableId="1286503851">
+  <w:num w:numId="5" w16cid:durableId="1654681746">
+    <w:abstractNumId w:val="11"/>
+  </w:num>
+  <w:num w:numId="6" w16cid:durableId="696195505">
+    <w:abstractNumId w:val="5"/>
+  </w:num>
+  <w:num w:numId="7" w16cid:durableId="547423324">
+    <w:abstractNumId w:val="8"/>
+  </w:num>
+  <w:num w:numId="8" w16cid:durableId="591619983">
+    <w:abstractNumId w:val="9"/>
+  </w:num>
+  <w:num w:numId="9" w16cid:durableId="515929297">
+    <w:abstractNumId w:val="4"/>
+  </w:num>
+  <w:num w:numId="10" w16cid:durableId="854031289">
     <w:abstractNumId w:val="0"/>
   </w:num>
-  <w:num w:numId="5" w16cid:durableId="1654681746">
+  <w:num w:numId="11" w16cid:durableId="814757089">
     <w:abstractNumId w:val="7"/>
   </w:num>
-  <w:num w:numId="6" w16cid:durableId="696195505">
+  <w:num w:numId="12" w16cid:durableId="313877986">
     <w:abstractNumId w:val="2"/>
-  </w:num>
-  <w:num w:numId="7" w16cid:durableId="547423324">
-    <w:abstractNumId w:val="4"/>
-  </w:num>
-  <w:num w:numId="8" w16cid:durableId="591619983">
-    <w:abstractNumId w:val="5"/>
   </w:num>
 </w:numbering>
 </file>
@@ -5874,7 +7272,7 @@
   <w:style w:type="paragraph" w:default="1" w:styleId="Normal">
     <w:name w:val="Normal"/>
     <w:qFormat/>
-    <w:rsid w:val="00364590"/>
+    <w:rsid w:val="00DD7198"/>
   </w:style>
   <w:style w:type="paragraph" w:styleId="Heading1">
     <w:name w:val="heading 1"/>

</xml_diff>